<commit_message>
added logo.png and functioneel ontwerp inhouds opgave
</commit_message>
<xml_diff>
--- a/documention/functioneel ontwerp.docx
+++ b/documention/functioneel ontwerp.docx
@@ -433,19 +433,7 @@
         <w:rPr>
           <w:rFonts w:ascii="Calibri" w:hAnsi="Calibri" w:cs="Calibri"/>
         </w:rPr>
-        <w:t>19</w:t>
-      </w:r>
-      <w:r>
-        <w:rPr>
-          <w:rFonts w:ascii="Calibri" w:hAnsi="Calibri" w:cs="Calibri"/>
-        </w:rPr>
-        <w:t>-</w:t>
-      </w:r>
-      <w:r>
-        <w:rPr>
-          <w:rFonts w:ascii="Calibri" w:hAnsi="Calibri" w:cs="Calibri"/>
-        </w:rPr>
-        <w:t>05-2016</w:t>
+        <w:t>19-05-2016</w:t>
       </w:r>
     </w:p>
     <w:p>
@@ -481,24 +469,2419 @@
     </w:p>
     <w:p>
       <w:pPr>
+        <w:rPr>
+          <w:rFonts w:asciiTheme="minorHAnsi" w:hAnsiTheme="minorHAnsi" w:cstheme="minorHAnsi"/>
+          <w:b/>
+          <w:sz w:val="22"/>
+          <w:szCs w:val="22"/>
+        </w:rPr>
+      </w:pPr>
+      <w:r>
+        <w:rPr>
+          <w:rFonts w:asciiTheme="minorHAnsi" w:hAnsiTheme="minorHAnsi" w:cstheme="minorHAnsi"/>
+          <w:b/>
+          <w:sz w:val="22"/>
+          <w:szCs w:val="22"/>
+        </w:rPr>
+        <w:lastRenderedPageBreak/>
+        <w:t>Inhoudsopgave</w:t>
+      </w:r>
+    </w:p>
+    <w:p>
+      <w:pPr>
+        <w:spacing w:after="200" w:line="276" w:lineRule="auto"/>
+        <w:rPr>
+          <w:rFonts w:asciiTheme="minorHAnsi" w:hAnsiTheme="minorHAnsi" w:cstheme="minorHAnsi"/>
+          <w:b/>
+          <w:sz w:val="22"/>
+          <w:szCs w:val="22"/>
+        </w:rPr>
+      </w:pPr>
+    </w:p>
+    <w:sdt>
+      <w:sdtPr>
+        <w:rPr>
+          <w:rFonts w:ascii="Times New Roman" w:eastAsia="Times New Roman" w:hAnsi="Times New Roman" w:cs="Times New Roman"/>
+          <w:b w:val="0"/>
+          <w:bCs w:val="0"/>
+          <w:color w:val="00000A"/>
+          <w:kern w:val="1"/>
+          <w:sz w:val="24"/>
+          <w:szCs w:val="24"/>
+        </w:rPr>
+        <w:id w:val="1575631027"/>
+        <w:docPartObj>
+          <w:docPartGallery w:val="Table of Contents"/>
+          <w:docPartUnique/>
+        </w:docPartObj>
+      </w:sdtPr>
+      <w:sdtEndPr>
+        <w:rPr>
+          <w:color w:val="auto"/>
+          <w:kern w:val="0"/>
+        </w:rPr>
+      </w:sdtEndPr>
+      <w:sdtContent>
+        <w:p>
+          <w:pPr>
+            <w:pStyle w:val="Kopvaninhoudsopgave"/>
+            <w:tabs>
+              <w:tab w:val="left" w:pos="705"/>
+            </w:tabs>
+          </w:pPr>
+          <w:r>
+            <w:rPr>
+              <w:rFonts w:ascii="Times New Roman" w:eastAsia="Times New Roman" w:hAnsi="Times New Roman" w:cs="Times New Roman"/>
+              <w:b w:val="0"/>
+              <w:bCs w:val="0"/>
+              <w:color w:val="00000A"/>
+              <w:kern w:val="1"/>
+              <w:sz w:val="24"/>
+              <w:szCs w:val="24"/>
+            </w:rPr>
+            <w:tab/>
+          </w:r>
+        </w:p>
+        <w:p>
+          <w:pPr>
+            <w:pStyle w:val="Inhopg1"/>
+            <w:tabs>
+              <w:tab w:val="right" w:leader="dot" w:pos="9062"/>
+            </w:tabs>
+            <w:rPr>
+              <w:rFonts w:asciiTheme="minorHAnsi" w:eastAsiaTheme="minorEastAsia" w:hAnsiTheme="minorHAnsi" w:cstheme="minorBidi"/>
+              <w:noProof/>
+              <w:color w:val="auto"/>
+              <w:kern w:val="0"/>
+              <w:sz w:val="22"/>
+              <w:szCs w:val="22"/>
+            </w:rPr>
+          </w:pPr>
+          <w:r>
+            <w:fldChar w:fldCharType="begin"/>
+          </w:r>
+          <w:r>
+            <w:instrText xml:space="preserve"> TOC \o "1-3" \h \z \u </w:instrText>
+          </w:r>
+          <w:r>
+            <w:fldChar w:fldCharType="separate"/>
+          </w:r>
+          <w:bookmarkStart w:id="1" w:name="_GoBack"/>
+          <w:bookmarkEnd w:id="1"/>
+          <w:r>
+            <w:rPr>
+              <w:rStyle w:val="Hyperlink"/>
+              <w:noProof/>
+            </w:rPr>
+            <w:fldChar w:fldCharType="begin"/>
+          </w:r>
+          <w:r>
+            <w:rPr>
+              <w:rStyle w:val="Hyperlink"/>
+              <w:noProof/>
+            </w:rPr>
+            <w:instrText xml:space="preserve"> </w:instrText>
+          </w:r>
+          <w:r>
+            <w:rPr>
+              <w:noProof/>
+            </w:rPr>
+            <w:instrText>HYPERLINK \l "_Toc448830928"</w:instrText>
+          </w:r>
+          <w:r>
+            <w:rPr>
+              <w:rStyle w:val="Hyperlink"/>
+              <w:noProof/>
+            </w:rPr>
+            <w:instrText xml:space="preserve"> </w:instrText>
+          </w:r>
+          <w:r>
+            <w:rPr>
+              <w:rStyle w:val="Hyperlink"/>
+              <w:noProof/>
+            </w:rPr>
+          </w:r>
+          <w:r>
+            <w:rPr>
+              <w:rStyle w:val="Hyperlink"/>
+              <w:noProof/>
+            </w:rPr>
+            <w:fldChar w:fldCharType="separate"/>
+          </w:r>
+          <w:r>
+            <w:rPr>
+              <w:rStyle w:val="Hyperlink"/>
+              <w:noProof/>
+            </w:rPr>
+            <w:t>1 Samenvatting</w:t>
+          </w:r>
+          <w:r>
+            <w:rPr>
+              <w:noProof/>
+              <w:webHidden/>
+            </w:rPr>
+            <w:tab/>
+          </w:r>
+          <w:r>
+            <w:rPr>
+              <w:noProof/>
+              <w:webHidden/>
+            </w:rPr>
+            <w:fldChar w:fldCharType="begin"/>
+          </w:r>
+          <w:r>
+            <w:rPr>
+              <w:noProof/>
+              <w:webHidden/>
+            </w:rPr>
+            <w:instrText xml:space="preserve"> PAGEREF _Toc448830928 \h </w:instrText>
+          </w:r>
+          <w:r>
+            <w:rPr>
+              <w:noProof/>
+              <w:webHidden/>
+            </w:rPr>
+          </w:r>
+          <w:r>
+            <w:rPr>
+              <w:noProof/>
+              <w:webHidden/>
+            </w:rPr>
+            <w:fldChar w:fldCharType="separate"/>
+          </w:r>
+          <w:r>
+            <w:rPr>
+              <w:noProof/>
+              <w:webHidden/>
+            </w:rPr>
+            <w:t>3</w:t>
+          </w:r>
+          <w:r>
+            <w:rPr>
+              <w:noProof/>
+              <w:webHidden/>
+            </w:rPr>
+            <w:fldChar w:fldCharType="end"/>
+          </w:r>
+          <w:r>
+            <w:rPr>
+              <w:rStyle w:val="Hyperlink"/>
+              <w:noProof/>
+            </w:rPr>
+            <w:fldChar w:fldCharType="end"/>
+          </w:r>
+        </w:p>
+        <w:p>
+          <w:pPr>
+            <w:pStyle w:val="Inhopg2"/>
+            <w:tabs>
+              <w:tab w:val="right" w:leader="dot" w:pos="9062"/>
+            </w:tabs>
+            <w:rPr>
+              <w:rFonts w:asciiTheme="minorHAnsi" w:eastAsiaTheme="minorEastAsia" w:hAnsiTheme="minorHAnsi" w:cstheme="minorBidi"/>
+              <w:noProof/>
+              <w:color w:val="auto"/>
+              <w:kern w:val="0"/>
+              <w:sz w:val="22"/>
+              <w:szCs w:val="22"/>
+            </w:rPr>
+          </w:pPr>
+          <w:hyperlink w:anchor="_Toc448830929" w:history="1">
+            <w:r>
+              <w:rPr>
+                <w:rStyle w:val="Hyperlink"/>
+                <w:noProof/>
+              </w:rPr>
+              <w:t>1.1 Samenvatting voor de klant</w:t>
+            </w:r>
+            <w:r>
+              <w:rPr>
+                <w:noProof/>
+                <w:webHidden/>
+              </w:rPr>
+              <w:tab/>
+            </w:r>
+            <w:r>
+              <w:rPr>
+                <w:noProof/>
+                <w:webHidden/>
+              </w:rPr>
+              <w:fldChar w:fldCharType="begin"/>
+            </w:r>
+            <w:r>
+              <w:rPr>
+                <w:noProof/>
+                <w:webHidden/>
+              </w:rPr>
+              <w:instrText xml:space="preserve"> PAGEREF _Toc448830929 \h </w:instrText>
+            </w:r>
+            <w:r>
+              <w:rPr>
+                <w:noProof/>
+                <w:webHidden/>
+              </w:rPr>
+            </w:r>
+            <w:r>
+              <w:rPr>
+                <w:noProof/>
+                <w:webHidden/>
+              </w:rPr>
+              <w:fldChar w:fldCharType="separate"/>
+            </w:r>
+            <w:r>
+              <w:rPr>
+                <w:noProof/>
+                <w:webHidden/>
+              </w:rPr>
+              <w:t>3</w:t>
+            </w:r>
+            <w:r>
+              <w:rPr>
+                <w:noProof/>
+                <w:webHidden/>
+              </w:rPr>
+              <w:fldChar w:fldCharType="end"/>
+            </w:r>
+          </w:hyperlink>
+        </w:p>
+        <w:p>
+          <w:pPr>
+            <w:pStyle w:val="Inhopg2"/>
+            <w:tabs>
+              <w:tab w:val="right" w:leader="dot" w:pos="9062"/>
+            </w:tabs>
+            <w:rPr>
+              <w:rFonts w:asciiTheme="minorHAnsi" w:eastAsiaTheme="minorEastAsia" w:hAnsiTheme="minorHAnsi" w:cstheme="minorBidi"/>
+              <w:noProof/>
+              <w:color w:val="auto"/>
+              <w:kern w:val="0"/>
+              <w:sz w:val="22"/>
+              <w:szCs w:val="22"/>
+            </w:rPr>
+          </w:pPr>
+          <w:hyperlink w:anchor="_Toc448830930" w:history="1">
+            <w:r>
+              <w:rPr>
+                <w:rStyle w:val="Hyperlink"/>
+                <w:noProof/>
+              </w:rPr>
+              <w:t>1.2 Versiebeheer</w:t>
+            </w:r>
+            <w:r>
+              <w:rPr>
+                <w:noProof/>
+                <w:webHidden/>
+              </w:rPr>
+              <w:tab/>
+            </w:r>
+            <w:r>
+              <w:rPr>
+                <w:noProof/>
+                <w:webHidden/>
+              </w:rPr>
+              <w:fldChar w:fldCharType="begin"/>
+            </w:r>
+            <w:r>
+              <w:rPr>
+                <w:noProof/>
+                <w:webHidden/>
+              </w:rPr>
+              <w:instrText xml:space="preserve"> PAGEREF _Toc448830930 \h </w:instrText>
+            </w:r>
+            <w:r>
+              <w:rPr>
+                <w:noProof/>
+                <w:webHidden/>
+              </w:rPr>
+            </w:r>
+            <w:r>
+              <w:rPr>
+                <w:noProof/>
+                <w:webHidden/>
+              </w:rPr>
+              <w:fldChar w:fldCharType="separate"/>
+            </w:r>
+            <w:r>
+              <w:rPr>
+                <w:noProof/>
+                <w:webHidden/>
+              </w:rPr>
+              <w:t>3</w:t>
+            </w:r>
+            <w:r>
+              <w:rPr>
+                <w:noProof/>
+                <w:webHidden/>
+              </w:rPr>
+              <w:fldChar w:fldCharType="end"/>
+            </w:r>
+          </w:hyperlink>
+        </w:p>
+        <w:p>
+          <w:pPr>
+            <w:pStyle w:val="Inhopg2"/>
+            <w:tabs>
+              <w:tab w:val="right" w:leader="dot" w:pos="9062"/>
+            </w:tabs>
+            <w:rPr>
+              <w:rFonts w:asciiTheme="minorHAnsi" w:eastAsiaTheme="minorEastAsia" w:hAnsiTheme="minorHAnsi" w:cstheme="minorBidi"/>
+              <w:noProof/>
+              <w:color w:val="auto"/>
+              <w:kern w:val="0"/>
+              <w:sz w:val="22"/>
+              <w:szCs w:val="22"/>
+            </w:rPr>
+          </w:pPr>
+          <w:hyperlink w:anchor="_Toc448830931" w:history="1">
+            <w:r>
+              <w:rPr>
+                <w:rStyle w:val="Hyperlink"/>
+                <w:noProof/>
+              </w:rPr>
+              <w:t>1.3 Verzendlijst</w:t>
+            </w:r>
+            <w:r>
+              <w:rPr>
+                <w:noProof/>
+                <w:webHidden/>
+              </w:rPr>
+              <w:tab/>
+            </w:r>
+            <w:r>
+              <w:rPr>
+                <w:noProof/>
+                <w:webHidden/>
+              </w:rPr>
+              <w:fldChar w:fldCharType="begin"/>
+            </w:r>
+            <w:r>
+              <w:rPr>
+                <w:noProof/>
+                <w:webHidden/>
+              </w:rPr>
+              <w:instrText xml:space="preserve"> PAGEREF _Toc448830931 \h </w:instrText>
+            </w:r>
+            <w:r>
+              <w:rPr>
+                <w:noProof/>
+                <w:webHidden/>
+              </w:rPr>
+            </w:r>
+            <w:r>
+              <w:rPr>
+                <w:noProof/>
+                <w:webHidden/>
+              </w:rPr>
+              <w:fldChar w:fldCharType="separate"/>
+            </w:r>
+            <w:r>
+              <w:rPr>
+                <w:noProof/>
+                <w:webHidden/>
+              </w:rPr>
+              <w:t>3</w:t>
+            </w:r>
+            <w:r>
+              <w:rPr>
+                <w:noProof/>
+                <w:webHidden/>
+              </w:rPr>
+              <w:fldChar w:fldCharType="end"/>
+            </w:r>
+          </w:hyperlink>
+        </w:p>
+        <w:p>
+          <w:pPr>
+            <w:pStyle w:val="Inhopg1"/>
+            <w:tabs>
+              <w:tab w:val="right" w:leader="dot" w:pos="9062"/>
+            </w:tabs>
+            <w:rPr>
+              <w:rFonts w:asciiTheme="minorHAnsi" w:eastAsiaTheme="minorEastAsia" w:hAnsiTheme="minorHAnsi" w:cstheme="minorBidi"/>
+              <w:noProof/>
+              <w:color w:val="auto"/>
+              <w:kern w:val="0"/>
+              <w:sz w:val="22"/>
+              <w:szCs w:val="22"/>
+            </w:rPr>
+          </w:pPr>
+          <w:hyperlink w:anchor="_Toc448830932" w:history="1">
+            <w:r>
+              <w:rPr>
+                <w:rStyle w:val="Hyperlink"/>
+                <w:noProof/>
+              </w:rPr>
+              <w:t>2 Plan van aanpak</w:t>
+            </w:r>
+            <w:r>
+              <w:rPr>
+                <w:noProof/>
+                <w:webHidden/>
+              </w:rPr>
+              <w:tab/>
+            </w:r>
+            <w:r>
+              <w:rPr>
+                <w:noProof/>
+                <w:webHidden/>
+              </w:rPr>
+              <w:fldChar w:fldCharType="begin"/>
+            </w:r>
+            <w:r>
+              <w:rPr>
+                <w:noProof/>
+                <w:webHidden/>
+              </w:rPr>
+              <w:instrText xml:space="preserve"> PAGEREF _Toc448830932 \h </w:instrText>
+            </w:r>
+            <w:r>
+              <w:rPr>
+                <w:noProof/>
+                <w:webHidden/>
+              </w:rPr>
+            </w:r>
+            <w:r>
+              <w:rPr>
+                <w:noProof/>
+                <w:webHidden/>
+              </w:rPr>
+              <w:fldChar w:fldCharType="separate"/>
+            </w:r>
+            <w:r>
+              <w:rPr>
+                <w:noProof/>
+                <w:webHidden/>
+              </w:rPr>
+              <w:t>4</w:t>
+            </w:r>
+            <w:r>
+              <w:rPr>
+                <w:noProof/>
+                <w:webHidden/>
+              </w:rPr>
+              <w:fldChar w:fldCharType="end"/>
+            </w:r>
+          </w:hyperlink>
+        </w:p>
+        <w:p>
+          <w:pPr>
+            <w:pStyle w:val="Inhopg2"/>
+            <w:tabs>
+              <w:tab w:val="right" w:leader="dot" w:pos="9062"/>
+            </w:tabs>
+            <w:rPr>
+              <w:rFonts w:asciiTheme="minorHAnsi" w:eastAsiaTheme="minorEastAsia" w:hAnsiTheme="minorHAnsi" w:cstheme="minorBidi"/>
+              <w:noProof/>
+              <w:color w:val="auto"/>
+              <w:kern w:val="0"/>
+              <w:sz w:val="22"/>
+              <w:szCs w:val="22"/>
+            </w:rPr>
+          </w:pPr>
+          <w:hyperlink w:anchor="_Toc448830933" w:history="1">
+            <w:r>
+              <w:rPr>
+                <w:rStyle w:val="Hyperlink"/>
+                <w:noProof/>
+              </w:rPr>
+              <w:t>2.1 Op te leveren producten</w:t>
+            </w:r>
+            <w:r>
+              <w:rPr>
+                <w:noProof/>
+                <w:webHidden/>
+              </w:rPr>
+              <w:tab/>
+            </w:r>
+            <w:r>
+              <w:rPr>
+                <w:noProof/>
+                <w:webHidden/>
+              </w:rPr>
+              <w:fldChar w:fldCharType="begin"/>
+            </w:r>
+            <w:r>
+              <w:rPr>
+                <w:noProof/>
+                <w:webHidden/>
+              </w:rPr>
+              <w:instrText xml:space="preserve"> PAGEREF _Toc448830933 \h </w:instrText>
+            </w:r>
+            <w:r>
+              <w:rPr>
+                <w:noProof/>
+                <w:webHidden/>
+              </w:rPr>
+            </w:r>
+            <w:r>
+              <w:rPr>
+                <w:noProof/>
+                <w:webHidden/>
+              </w:rPr>
+              <w:fldChar w:fldCharType="separate"/>
+            </w:r>
+            <w:r>
+              <w:rPr>
+                <w:noProof/>
+                <w:webHidden/>
+              </w:rPr>
+              <w:t>4</w:t>
+            </w:r>
+            <w:r>
+              <w:rPr>
+                <w:noProof/>
+                <w:webHidden/>
+              </w:rPr>
+              <w:fldChar w:fldCharType="end"/>
+            </w:r>
+          </w:hyperlink>
+        </w:p>
+        <w:p>
+          <w:pPr>
+            <w:pStyle w:val="Inhopg2"/>
+            <w:tabs>
+              <w:tab w:val="right" w:leader="dot" w:pos="9062"/>
+            </w:tabs>
+            <w:rPr>
+              <w:rFonts w:asciiTheme="minorHAnsi" w:eastAsiaTheme="minorEastAsia" w:hAnsiTheme="minorHAnsi" w:cstheme="minorBidi"/>
+              <w:noProof/>
+              <w:color w:val="auto"/>
+              <w:kern w:val="0"/>
+              <w:sz w:val="22"/>
+              <w:szCs w:val="22"/>
+            </w:rPr>
+          </w:pPr>
+          <w:hyperlink w:anchor="_Toc448830934" w:history="1">
+            <w:r>
+              <w:rPr>
+                <w:rStyle w:val="Hyperlink"/>
+                <w:noProof/>
+              </w:rPr>
+              <w:t>2.2 Planning</w:t>
+            </w:r>
+            <w:r>
+              <w:rPr>
+                <w:noProof/>
+                <w:webHidden/>
+              </w:rPr>
+              <w:tab/>
+            </w:r>
+            <w:r>
+              <w:rPr>
+                <w:noProof/>
+                <w:webHidden/>
+              </w:rPr>
+              <w:fldChar w:fldCharType="begin"/>
+            </w:r>
+            <w:r>
+              <w:rPr>
+                <w:noProof/>
+                <w:webHidden/>
+              </w:rPr>
+              <w:instrText xml:space="preserve"> PAGEREF _Toc448830934 \h </w:instrText>
+            </w:r>
+            <w:r>
+              <w:rPr>
+                <w:noProof/>
+                <w:webHidden/>
+              </w:rPr>
+            </w:r>
+            <w:r>
+              <w:rPr>
+                <w:noProof/>
+                <w:webHidden/>
+              </w:rPr>
+              <w:fldChar w:fldCharType="separate"/>
+            </w:r>
+            <w:r>
+              <w:rPr>
+                <w:noProof/>
+                <w:webHidden/>
+              </w:rPr>
+              <w:t>4</w:t>
+            </w:r>
+            <w:r>
+              <w:rPr>
+                <w:noProof/>
+                <w:webHidden/>
+              </w:rPr>
+              <w:fldChar w:fldCharType="end"/>
+            </w:r>
+          </w:hyperlink>
+        </w:p>
+        <w:p>
+          <w:pPr>
+            <w:pStyle w:val="Inhopg1"/>
+            <w:tabs>
+              <w:tab w:val="right" w:leader="dot" w:pos="9062"/>
+            </w:tabs>
+            <w:rPr>
+              <w:rFonts w:asciiTheme="minorHAnsi" w:eastAsiaTheme="minorEastAsia" w:hAnsiTheme="minorHAnsi" w:cstheme="minorBidi"/>
+              <w:noProof/>
+              <w:color w:val="auto"/>
+              <w:kern w:val="0"/>
+              <w:sz w:val="22"/>
+              <w:szCs w:val="22"/>
+            </w:rPr>
+          </w:pPr>
+          <w:hyperlink w:anchor="_Toc448830935" w:history="1">
+            <w:r>
+              <w:rPr>
+                <w:rStyle w:val="Hyperlink"/>
+                <w:noProof/>
+              </w:rPr>
+              <w:t>3 Programma van eisen</w:t>
+            </w:r>
+            <w:r>
+              <w:rPr>
+                <w:noProof/>
+                <w:webHidden/>
+              </w:rPr>
+              <w:tab/>
+            </w:r>
+            <w:r>
+              <w:rPr>
+                <w:noProof/>
+                <w:webHidden/>
+              </w:rPr>
+              <w:fldChar w:fldCharType="begin"/>
+            </w:r>
+            <w:r>
+              <w:rPr>
+                <w:noProof/>
+                <w:webHidden/>
+              </w:rPr>
+              <w:instrText xml:space="preserve"> PAGEREF _Toc448830935 \h </w:instrText>
+            </w:r>
+            <w:r>
+              <w:rPr>
+                <w:noProof/>
+                <w:webHidden/>
+              </w:rPr>
+            </w:r>
+            <w:r>
+              <w:rPr>
+                <w:noProof/>
+                <w:webHidden/>
+              </w:rPr>
+              <w:fldChar w:fldCharType="separate"/>
+            </w:r>
+            <w:r>
+              <w:rPr>
+                <w:noProof/>
+                <w:webHidden/>
+              </w:rPr>
+              <w:t>5</w:t>
+            </w:r>
+            <w:r>
+              <w:rPr>
+                <w:noProof/>
+                <w:webHidden/>
+              </w:rPr>
+              <w:fldChar w:fldCharType="end"/>
+            </w:r>
+          </w:hyperlink>
+        </w:p>
+        <w:p>
+          <w:pPr>
+            <w:pStyle w:val="Inhopg2"/>
+            <w:tabs>
+              <w:tab w:val="right" w:leader="dot" w:pos="9062"/>
+            </w:tabs>
+            <w:rPr>
+              <w:rFonts w:asciiTheme="minorHAnsi" w:eastAsiaTheme="minorEastAsia" w:hAnsiTheme="minorHAnsi" w:cstheme="minorBidi"/>
+              <w:noProof/>
+              <w:color w:val="auto"/>
+              <w:kern w:val="0"/>
+              <w:sz w:val="22"/>
+              <w:szCs w:val="22"/>
+            </w:rPr>
+          </w:pPr>
+          <w:hyperlink w:anchor="_Toc448830936" w:history="1">
+            <w:r>
+              <w:rPr>
+                <w:rStyle w:val="Hyperlink"/>
+                <w:noProof/>
+              </w:rPr>
+              <w:t>3.1 Doelstelling</w:t>
+            </w:r>
+            <w:r>
+              <w:rPr>
+                <w:noProof/>
+                <w:webHidden/>
+              </w:rPr>
+              <w:tab/>
+            </w:r>
+            <w:r>
+              <w:rPr>
+                <w:noProof/>
+                <w:webHidden/>
+              </w:rPr>
+              <w:fldChar w:fldCharType="begin"/>
+            </w:r>
+            <w:r>
+              <w:rPr>
+                <w:noProof/>
+                <w:webHidden/>
+              </w:rPr>
+              <w:instrText xml:space="preserve"> PAGEREF _Toc448830936 \h </w:instrText>
+            </w:r>
+            <w:r>
+              <w:rPr>
+                <w:noProof/>
+                <w:webHidden/>
+              </w:rPr>
+            </w:r>
+            <w:r>
+              <w:rPr>
+                <w:noProof/>
+                <w:webHidden/>
+              </w:rPr>
+              <w:fldChar w:fldCharType="separate"/>
+            </w:r>
+            <w:r>
+              <w:rPr>
+                <w:noProof/>
+                <w:webHidden/>
+              </w:rPr>
+              <w:t>5</w:t>
+            </w:r>
+            <w:r>
+              <w:rPr>
+                <w:noProof/>
+                <w:webHidden/>
+              </w:rPr>
+              <w:fldChar w:fldCharType="end"/>
+            </w:r>
+          </w:hyperlink>
+        </w:p>
+        <w:p>
+          <w:pPr>
+            <w:pStyle w:val="Inhopg2"/>
+            <w:tabs>
+              <w:tab w:val="right" w:leader="dot" w:pos="9062"/>
+            </w:tabs>
+            <w:rPr>
+              <w:rFonts w:asciiTheme="minorHAnsi" w:eastAsiaTheme="minorEastAsia" w:hAnsiTheme="minorHAnsi" w:cstheme="minorBidi"/>
+              <w:noProof/>
+              <w:color w:val="auto"/>
+              <w:kern w:val="0"/>
+              <w:sz w:val="22"/>
+              <w:szCs w:val="22"/>
+            </w:rPr>
+          </w:pPr>
+          <w:hyperlink w:anchor="_Toc448830937" w:history="1">
+            <w:r>
+              <w:rPr>
+                <w:rStyle w:val="Hyperlink"/>
+                <w:noProof/>
+              </w:rPr>
+              <w:t>3.2 Huidige situatie</w:t>
+            </w:r>
+            <w:r>
+              <w:rPr>
+                <w:noProof/>
+                <w:webHidden/>
+              </w:rPr>
+              <w:tab/>
+            </w:r>
+            <w:r>
+              <w:rPr>
+                <w:noProof/>
+                <w:webHidden/>
+              </w:rPr>
+              <w:fldChar w:fldCharType="begin"/>
+            </w:r>
+            <w:r>
+              <w:rPr>
+                <w:noProof/>
+                <w:webHidden/>
+              </w:rPr>
+              <w:instrText xml:space="preserve"> PAGEREF _Toc448830937 \h </w:instrText>
+            </w:r>
+            <w:r>
+              <w:rPr>
+                <w:noProof/>
+                <w:webHidden/>
+              </w:rPr>
+            </w:r>
+            <w:r>
+              <w:rPr>
+                <w:noProof/>
+                <w:webHidden/>
+              </w:rPr>
+              <w:fldChar w:fldCharType="separate"/>
+            </w:r>
+            <w:r>
+              <w:rPr>
+                <w:noProof/>
+                <w:webHidden/>
+              </w:rPr>
+              <w:t>5</w:t>
+            </w:r>
+            <w:r>
+              <w:rPr>
+                <w:noProof/>
+                <w:webHidden/>
+              </w:rPr>
+              <w:fldChar w:fldCharType="end"/>
+            </w:r>
+          </w:hyperlink>
+        </w:p>
+        <w:p>
+          <w:pPr>
+            <w:pStyle w:val="Inhopg2"/>
+            <w:tabs>
+              <w:tab w:val="right" w:leader="dot" w:pos="9062"/>
+            </w:tabs>
+            <w:rPr>
+              <w:rFonts w:asciiTheme="minorHAnsi" w:eastAsiaTheme="minorEastAsia" w:hAnsiTheme="minorHAnsi" w:cstheme="minorBidi"/>
+              <w:noProof/>
+              <w:color w:val="auto"/>
+              <w:kern w:val="0"/>
+              <w:sz w:val="22"/>
+              <w:szCs w:val="22"/>
+            </w:rPr>
+          </w:pPr>
+          <w:hyperlink w:anchor="_Toc448830938" w:history="1">
+            <w:r>
+              <w:rPr>
+                <w:rStyle w:val="Hyperlink"/>
+                <w:noProof/>
+              </w:rPr>
+              <w:t>3.3 Reden van verandering/aanpassing</w:t>
+            </w:r>
+            <w:r>
+              <w:rPr>
+                <w:noProof/>
+                <w:webHidden/>
+              </w:rPr>
+              <w:tab/>
+            </w:r>
+            <w:r>
+              <w:rPr>
+                <w:noProof/>
+                <w:webHidden/>
+              </w:rPr>
+              <w:fldChar w:fldCharType="begin"/>
+            </w:r>
+            <w:r>
+              <w:rPr>
+                <w:noProof/>
+                <w:webHidden/>
+              </w:rPr>
+              <w:instrText xml:space="preserve"> PAGEREF _Toc448830938 \h </w:instrText>
+            </w:r>
+            <w:r>
+              <w:rPr>
+                <w:noProof/>
+                <w:webHidden/>
+              </w:rPr>
+            </w:r>
+            <w:r>
+              <w:rPr>
+                <w:noProof/>
+                <w:webHidden/>
+              </w:rPr>
+              <w:fldChar w:fldCharType="separate"/>
+            </w:r>
+            <w:r>
+              <w:rPr>
+                <w:noProof/>
+                <w:webHidden/>
+              </w:rPr>
+              <w:t>5</w:t>
+            </w:r>
+            <w:r>
+              <w:rPr>
+                <w:noProof/>
+                <w:webHidden/>
+              </w:rPr>
+              <w:fldChar w:fldCharType="end"/>
+            </w:r>
+          </w:hyperlink>
+        </w:p>
+        <w:p>
+          <w:pPr>
+            <w:pStyle w:val="Inhopg2"/>
+            <w:tabs>
+              <w:tab w:val="right" w:leader="dot" w:pos="9062"/>
+            </w:tabs>
+            <w:rPr>
+              <w:rFonts w:asciiTheme="minorHAnsi" w:eastAsiaTheme="minorEastAsia" w:hAnsiTheme="minorHAnsi" w:cstheme="minorBidi"/>
+              <w:noProof/>
+              <w:color w:val="auto"/>
+              <w:kern w:val="0"/>
+              <w:sz w:val="22"/>
+              <w:szCs w:val="22"/>
+            </w:rPr>
+          </w:pPr>
+          <w:hyperlink w:anchor="_Toc448830939" w:history="1">
+            <w:r>
+              <w:rPr>
+                <w:rStyle w:val="Hyperlink"/>
+                <w:noProof/>
+              </w:rPr>
+              <w:t>3.4 Nieuwe situatie</w:t>
+            </w:r>
+            <w:r>
+              <w:rPr>
+                <w:noProof/>
+                <w:webHidden/>
+              </w:rPr>
+              <w:tab/>
+            </w:r>
+            <w:r>
+              <w:rPr>
+                <w:noProof/>
+                <w:webHidden/>
+              </w:rPr>
+              <w:fldChar w:fldCharType="begin"/>
+            </w:r>
+            <w:r>
+              <w:rPr>
+                <w:noProof/>
+                <w:webHidden/>
+              </w:rPr>
+              <w:instrText xml:space="preserve"> PAGEREF _Toc448830939 \h </w:instrText>
+            </w:r>
+            <w:r>
+              <w:rPr>
+                <w:noProof/>
+                <w:webHidden/>
+              </w:rPr>
+            </w:r>
+            <w:r>
+              <w:rPr>
+                <w:noProof/>
+                <w:webHidden/>
+              </w:rPr>
+              <w:fldChar w:fldCharType="separate"/>
+            </w:r>
+            <w:r>
+              <w:rPr>
+                <w:noProof/>
+                <w:webHidden/>
+              </w:rPr>
+              <w:t>5</w:t>
+            </w:r>
+            <w:r>
+              <w:rPr>
+                <w:noProof/>
+                <w:webHidden/>
+              </w:rPr>
+              <w:fldChar w:fldCharType="end"/>
+            </w:r>
+          </w:hyperlink>
+        </w:p>
+        <w:p>
+          <w:pPr>
+            <w:pStyle w:val="Inhopg2"/>
+            <w:tabs>
+              <w:tab w:val="right" w:leader="dot" w:pos="9062"/>
+            </w:tabs>
+            <w:rPr>
+              <w:rFonts w:asciiTheme="minorHAnsi" w:eastAsiaTheme="minorEastAsia" w:hAnsiTheme="minorHAnsi" w:cstheme="minorBidi"/>
+              <w:noProof/>
+              <w:color w:val="auto"/>
+              <w:kern w:val="0"/>
+              <w:sz w:val="22"/>
+              <w:szCs w:val="22"/>
+            </w:rPr>
+          </w:pPr>
+          <w:hyperlink w:anchor="_Toc448830940" w:history="1">
+            <w:r>
+              <w:rPr>
+                <w:rStyle w:val="Hyperlink"/>
+                <w:noProof/>
+              </w:rPr>
+              <w:t>3.5 Functionele eisen gesteld aan de nieuwe situatie</w:t>
+            </w:r>
+            <w:r>
+              <w:rPr>
+                <w:noProof/>
+                <w:webHidden/>
+              </w:rPr>
+              <w:tab/>
+            </w:r>
+            <w:r>
+              <w:rPr>
+                <w:noProof/>
+                <w:webHidden/>
+              </w:rPr>
+              <w:fldChar w:fldCharType="begin"/>
+            </w:r>
+            <w:r>
+              <w:rPr>
+                <w:noProof/>
+                <w:webHidden/>
+              </w:rPr>
+              <w:instrText xml:space="preserve"> PAGEREF _Toc448830940 \h </w:instrText>
+            </w:r>
+            <w:r>
+              <w:rPr>
+                <w:noProof/>
+                <w:webHidden/>
+              </w:rPr>
+            </w:r>
+            <w:r>
+              <w:rPr>
+                <w:noProof/>
+                <w:webHidden/>
+              </w:rPr>
+              <w:fldChar w:fldCharType="separate"/>
+            </w:r>
+            <w:r>
+              <w:rPr>
+                <w:noProof/>
+                <w:webHidden/>
+              </w:rPr>
+              <w:t>5</w:t>
+            </w:r>
+            <w:r>
+              <w:rPr>
+                <w:noProof/>
+                <w:webHidden/>
+              </w:rPr>
+              <w:fldChar w:fldCharType="end"/>
+            </w:r>
+          </w:hyperlink>
+        </w:p>
+        <w:p>
+          <w:pPr>
+            <w:pStyle w:val="Inhopg2"/>
+            <w:tabs>
+              <w:tab w:val="right" w:leader="dot" w:pos="9062"/>
+            </w:tabs>
+            <w:rPr>
+              <w:rFonts w:asciiTheme="minorHAnsi" w:eastAsiaTheme="minorEastAsia" w:hAnsiTheme="minorHAnsi" w:cstheme="minorBidi"/>
+              <w:noProof/>
+              <w:color w:val="auto"/>
+              <w:kern w:val="0"/>
+              <w:sz w:val="22"/>
+              <w:szCs w:val="22"/>
+            </w:rPr>
+          </w:pPr>
+          <w:hyperlink w:anchor="_Toc448830941" w:history="1">
+            <w:r>
+              <w:rPr>
+                <w:rStyle w:val="Hyperlink"/>
+                <w:noProof/>
+              </w:rPr>
+              <w:t>3.6 Systeemeisen gesteld aan de nieuwe situatie</w:t>
+            </w:r>
+            <w:r>
+              <w:rPr>
+                <w:noProof/>
+                <w:webHidden/>
+              </w:rPr>
+              <w:tab/>
+            </w:r>
+            <w:r>
+              <w:rPr>
+                <w:noProof/>
+                <w:webHidden/>
+              </w:rPr>
+              <w:fldChar w:fldCharType="begin"/>
+            </w:r>
+            <w:r>
+              <w:rPr>
+                <w:noProof/>
+                <w:webHidden/>
+              </w:rPr>
+              <w:instrText xml:space="preserve"> PAGEREF _Toc448830941 \h </w:instrText>
+            </w:r>
+            <w:r>
+              <w:rPr>
+                <w:noProof/>
+                <w:webHidden/>
+              </w:rPr>
+            </w:r>
+            <w:r>
+              <w:rPr>
+                <w:noProof/>
+                <w:webHidden/>
+              </w:rPr>
+              <w:fldChar w:fldCharType="separate"/>
+            </w:r>
+            <w:r>
+              <w:rPr>
+                <w:noProof/>
+                <w:webHidden/>
+              </w:rPr>
+              <w:t>6</w:t>
+            </w:r>
+            <w:r>
+              <w:rPr>
+                <w:noProof/>
+                <w:webHidden/>
+              </w:rPr>
+              <w:fldChar w:fldCharType="end"/>
+            </w:r>
+          </w:hyperlink>
+        </w:p>
+        <w:p>
+          <w:pPr>
+            <w:pStyle w:val="Inhopg1"/>
+            <w:tabs>
+              <w:tab w:val="right" w:leader="dot" w:pos="9062"/>
+            </w:tabs>
+            <w:rPr>
+              <w:rFonts w:asciiTheme="minorHAnsi" w:eastAsiaTheme="minorEastAsia" w:hAnsiTheme="minorHAnsi" w:cstheme="minorBidi"/>
+              <w:noProof/>
+              <w:color w:val="auto"/>
+              <w:kern w:val="0"/>
+              <w:sz w:val="22"/>
+              <w:szCs w:val="22"/>
+            </w:rPr>
+          </w:pPr>
+          <w:hyperlink w:anchor="_Toc448830942" w:history="1">
+            <w:r>
+              <w:rPr>
+                <w:rStyle w:val="Hyperlink"/>
+                <w:noProof/>
+              </w:rPr>
+              <w:t>4 Interface</w:t>
+            </w:r>
+            <w:r>
+              <w:rPr>
+                <w:noProof/>
+                <w:webHidden/>
+              </w:rPr>
+              <w:tab/>
+            </w:r>
+            <w:r>
+              <w:rPr>
+                <w:noProof/>
+                <w:webHidden/>
+              </w:rPr>
+              <w:fldChar w:fldCharType="begin"/>
+            </w:r>
+            <w:r>
+              <w:rPr>
+                <w:noProof/>
+                <w:webHidden/>
+              </w:rPr>
+              <w:instrText xml:space="preserve"> PAGEREF _Toc448830942 \h </w:instrText>
+            </w:r>
+            <w:r>
+              <w:rPr>
+                <w:noProof/>
+                <w:webHidden/>
+              </w:rPr>
+            </w:r>
+            <w:r>
+              <w:rPr>
+                <w:noProof/>
+                <w:webHidden/>
+              </w:rPr>
+              <w:fldChar w:fldCharType="separate"/>
+            </w:r>
+            <w:r>
+              <w:rPr>
+                <w:noProof/>
+                <w:webHidden/>
+              </w:rPr>
+              <w:t>7</w:t>
+            </w:r>
+            <w:r>
+              <w:rPr>
+                <w:noProof/>
+                <w:webHidden/>
+              </w:rPr>
+              <w:fldChar w:fldCharType="end"/>
+            </w:r>
+          </w:hyperlink>
+        </w:p>
+        <w:p>
+          <w:pPr>
+            <w:pStyle w:val="Inhopg2"/>
+            <w:tabs>
+              <w:tab w:val="right" w:leader="dot" w:pos="9062"/>
+            </w:tabs>
+            <w:rPr>
+              <w:rFonts w:asciiTheme="minorHAnsi" w:eastAsiaTheme="minorEastAsia" w:hAnsiTheme="minorHAnsi" w:cstheme="minorBidi"/>
+              <w:noProof/>
+              <w:color w:val="auto"/>
+              <w:kern w:val="0"/>
+              <w:sz w:val="22"/>
+              <w:szCs w:val="22"/>
+            </w:rPr>
+          </w:pPr>
+          <w:hyperlink w:anchor="_Toc448830943" w:history="1">
+            <w:r>
+              <w:rPr>
+                <w:rStyle w:val="Hyperlink"/>
+                <w:noProof/>
+              </w:rPr>
+              <w:t>4.1 Interface</w:t>
+            </w:r>
+            <w:r>
+              <w:rPr>
+                <w:noProof/>
+                <w:webHidden/>
+              </w:rPr>
+              <w:tab/>
+            </w:r>
+            <w:r>
+              <w:rPr>
+                <w:noProof/>
+                <w:webHidden/>
+              </w:rPr>
+              <w:fldChar w:fldCharType="begin"/>
+            </w:r>
+            <w:r>
+              <w:rPr>
+                <w:noProof/>
+                <w:webHidden/>
+              </w:rPr>
+              <w:instrText xml:space="preserve"> PAGEREF _Toc448830943 \h </w:instrText>
+            </w:r>
+            <w:r>
+              <w:rPr>
+                <w:noProof/>
+                <w:webHidden/>
+              </w:rPr>
+            </w:r>
+            <w:r>
+              <w:rPr>
+                <w:noProof/>
+                <w:webHidden/>
+              </w:rPr>
+              <w:fldChar w:fldCharType="separate"/>
+            </w:r>
+            <w:r>
+              <w:rPr>
+                <w:noProof/>
+                <w:webHidden/>
+              </w:rPr>
+              <w:t>7</w:t>
+            </w:r>
+            <w:r>
+              <w:rPr>
+                <w:noProof/>
+                <w:webHidden/>
+              </w:rPr>
+              <w:fldChar w:fldCharType="end"/>
+            </w:r>
+          </w:hyperlink>
+        </w:p>
+        <w:p>
+          <w:pPr>
+            <w:pStyle w:val="Inhopg2"/>
+            <w:tabs>
+              <w:tab w:val="right" w:leader="dot" w:pos="9062"/>
+            </w:tabs>
+            <w:rPr>
+              <w:rFonts w:asciiTheme="minorHAnsi" w:eastAsiaTheme="minorEastAsia" w:hAnsiTheme="minorHAnsi" w:cstheme="minorBidi"/>
+              <w:noProof/>
+              <w:color w:val="auto"/>
+              <w:kern w:val="0"/>
+              <w:sz w:val="22"/>
+              <w:szCs w:val="22"/>
+            </w:rPr>
+          </w:pPr>
+          <w:hyperlink w:anchor="_Toc448830944" w:history="1">
+            <w:r>
+              <w:rPr>
+                <w:rStyle w:val="Hyperlink"/>
+                <w:noProof/>
+              </w:rPr>
+              <w:t>4.2 Schema’s</w:t>
+            </w:r>
+            <w:r>
+              <w:rPr>
+                <w:noProof/>
+                <w:webHidden/>
+              </w:rPr>
+              <w:tab/>
+            </w:r>
+            <w:r>
+              <w:rPr>
+                <w:noProof/>
+                <w:webHidden/>
+              </w:rPr>
+              <w:fldChar w:fldCharType="begin"/>
+            </w:r>
+            <w:r>
+              <w:rPr>
+                <w:noProof/>
+                <w:webHidden/>
+              </w:rPr>
+              <w:instrText xml:space="preserve"> PAGEREF _Toc448830944 \h </w:instrText>
+            </w:r>
+            <w:r>
+              <w:rPr>
+                <w:noProof/>
+                <w:webHidden/>
+              </w:rPr>
+            </w:r>
+            <w:r>
+              <w:rPr>
+                <w:noProof/>
+                <w:webHidden/>
+              </w:rPr>
+              <w:fldChar w:fldCharType="separate"/>
+            </w:r>
+            <w:r>
+              <w:rPr>
+                <w:noProof/>
+                <w:webHidden/>
+              </w:rPr>
+              <w:t>7</w:t>
+            </w:r>
+            <w:r>
+              <w:rPr>
+                <w:noProof/>
+                <w:webHidden/>
+              </w:rPr>
+              <w:fldChar w:fldCharType="end"/>
+            </w:r>
+          </w:hyperlink>
+        </w:p>
+        <w:p>
+          <w:pPr>
+            <w:pStyle w:val="Inhopg3"/>
+            <w:tabs>
+              <w:tab w:val="right" w:leader="dot" w:pos="9062"/>
+            </w:tabs>
+            <w:rPr>
+              <w:noProof/>
+            </w:rPr>
+          </w:pPr>
+          <w:hyperlink w:anchor="_Toc448830945" w:history="1">
+            <w:r>
+              <w:rPr>
+                <w:rStyle w:val="Hyperlink"/>
+                <w:noProof/>
+              </w:rPr>
+              <w:t>4.2.1 Sitemap:</w:t>
+            </w:r>
+            <w:r>
+              <w:rPr>
+                <w:noProof/>
+                <w:webHidden/>
+              </w:rPr>
+              <w:tab/>
+            </w:r>
+            <w:r>
+              <w:rPr>
+                <w:noProof/>
+                <w:webHidden/>
+              </w:rPr>
+              <w:fldChar w:fldCharType="begin"/>
+            </w:r>
+            <w:r>
+              <w:rPr>
+                <w:noProof/>
+                <w:webHidden/>
+              </w:rPr>
+              <w:instrText xml:space="preserve"> PAGEREF _Toc448830945 \h </w:instrText>
+            </w:r>
+            <w:r>
+              <w:rPr>
+                <w:noProof/>
+                <w:webHidden/>
+              </w:rPr>
+            </w:r>
+            <w:r>
+              <w:rPr>
+                <w:noProof/>
+                <w:webHidden/>
+              </w:rPr>
+              <w:fldChar w:fldCharType="separate"/>
+            </w:r>
+            <w:r>
+              <w:rPr>
+                <w:noProof/>
+                <w:webHidden/>
+              </w:rPr>
+              <w:t>7</w:t>
+            </w:r>
+            <w:r>
+              <w:rPr>
+                <w:noProof/>
+                <w:webHidden/>
+              </w:rPr>
+              <w:fldChar w:fldCharType="end"/>
+            </w:r>
+          </w:hyperlink>
+        </w:p>
+        <w:p>
+          <w:pPr>
+            <w:pStyle w:val="Inhopg3"/>
+            <w:tabs>
+              <w:tab w:val="right" w:leader="dot" w:pos="9062"/>
+            </w:tabs>
+            <w:rPr>
+              <w:noProof/>
+            </w:rPr>
+          </w:pPr>
+          <w:hyperlink w:anchor="_Toc448830946" w:history="1">
+            <w:r>
+              <w:rPr>
+                <w:rStyle w:val="Hyperlink"/>
+                <w:rFonts w:cs="Calibri"/>
+                <w:noProof/>
+              </w:rPr>
+              <w:t>4.2.2 Wireframe:</w:t>
+            </w:r>
+            <w:r>
+              <w:rPr>
+                <w:noProof/>
+                <w:webHidden/>
+              </w:rPr>
+              <w:tab/>
+            </w:r>
+            <w:r>
+              <w:rPr>
+                <w:noProof/>
+                <w:webHidden/>
+              </w:rPr>
+              <w:fldChar w:fldCharType="begin"/>
+            </w:r>
+            <w:r>
+              <w:rPr>
+                <w:noProof/>
+                <w:webHidden/>
+              </w:rPr>
+              <w:instrText xml:space="preserve"> PAGEREF _Toc448830946 \h </w:instrText>
+            </w:r>
+            <w:r>
+              <w:rPr>
+                <w:noProof/>
+                <w:webHidden/>
+              </w:rPr>
+            </w:r>
+            <w:r>
+              <w:rPr>
+                <w:noProof/>
+                <w:webHidden/>
+              </w:rPr>
+              <w:fldChar w:fldCharType="separate"/>
+            </w:r>
+            <w:r>
+              <w:rPr>
+                <w:noProof/>
+                <w:webHidden/>
+              </w:rPr>
+              <w:t>8</w:t>
+            </w:r>
+            <w:r>
+              <w:rPr>
+                <w:noProof/>
+                <w:webHidden/>
+              </w:rPr>
+              <w:fldChar w:fldCharType="end"/>
+            </w:r>
+          </w:hyperlink>
+        </w:p>
+        <w:p>
+          <w:pPr>
+            <w:pStyle w:val="Inhopg1"/>
+            <w:tabs>
+              <w:tab w:val="right" w:leader="dot" w:pos="9062"/>
+            </w:tabs>
+            <w:rPr>
+              <w:rFonts w:asciiTheme="minorHAnsi" w:eastAsiaTheme="minorEastAsia" w:hAnsiTheme="minorHAnsi" w:cstheme="minorBidi"/>
+              <w:noProof/>
+              <w:color w:val="auto"/>
+              <w:kern w:val="0"/>
+              <w:sz w:val="22"/>
+              <w:szCs w:val="22"/>
+            </w:rPr>
+          </w:pPr>
+          <w:hyperlink w:anchor="_Toc448830947" w:history="1">
+            <w:r>
+              <w:rPr>
+                <w:rStyle w:val="Hyperlink"/>
+                <w:noProof/>
+                <w:lang w:val="en-US"/>
+              </w:rPr>
+              <w:t>5 USE Case en Datamodel</w:t>
+            </w:r>
+            <w:r>
+              <w:rPr>
+                <w:noProof/>
+                <w:webHidden/>
+              </w:rPr>
+              <w:tab/>
+            </w:r>
+            <w:r>
+              <w:rPr>
+                <w:noProof/>
+                <w:webHidden/>
+              </w:rPr>
+              <w:fldChar w:fldCharType="begin"/>
+            </w:r>
+            <w:r>
+              <w:rPr>
+                <w:noProof/>
+                <w:webHidden/>
+              </w:rPr>
+              <w:instrText xml:space="preserve"> PAGEREF _Toc448830947 \h </w:instrText>
+            </w:r>
+            <w:r>
+              <w:rPr>
+                <w:noProof/>
+                <w:webHidden/>
+              </w:rPr>
+            </w:r>
+            <w:r>
+              <w:rPr>
+                <w:noProof/>
+                <w:webHidden/>
+              </w:rPr>
+              <w:fldChar w:fldCharType="separate"/>
+            </w:r>
+            <w:r>
+              <w:rPr>
+                <w:noProof/>
+                <w:webHidden/>
+              </w:rPr>
+              <w:t>9</w:t>
+            </w:r>
+            <w:r>
+              <w:rPr>
+                <w:noProof/>
+                <w:webHidden/>
+              </w:rPr>
+              <w:fldChar w:fldCharType="end"/>
+            </w:r>
+          </w:hyperlink>
+        </w:p>
+        <w:p>
+          <w:pPr>
+            <w:pStyle w:val="Inhopg2"/>
+            <w:tabs>
+              <w:tab w:val="right" w:leader="dot" w:pos="9062"/>
+            </w:tabs>
+            <w:rPr>
+              <w:rFonts w:asciiTheme="minorHAnsi" w:eastAsiaTheme="minorEastAsia" w:hAnsiTheme="minorHAnsi" w:cstheme="minorBidi"/>
+              <w:noProof/>
+              <w:color w:val="auto"/>
+              <w:kern w:val="0"/>
+              <w:sz w:val="22"/>
+              <w:szCs w:val="22"/>
+            </w:rPr>
+          </w:pPr>
+          <w:hyperlink w:anchor="_Toc448830948" w:history="1">
+            <w:r>
+              <w:rPr>
+                <w:rStyle w:val="Hyperlink"/>
+                <w:noProof/>
+                <w:lang w:val="en-US"/>
+              </w:rPr>
+              <w:t>5.1 Datamodel</w:t>
+            </w:r>
+            <w:r>
+              <w:rPr>
+                <w:noProof/>
+                <w:webHidden/>
+              </w:rPr>
+              <w:tab/>
+            </w:r>
+            <w:r>
+              <w:rPr>
+                <w:noProof/>
+                <w:webHidden/>
+              </w:rPr>
+              <w:fldChar w:fldCharType="begin"/>
+            </w:r>
+            <w:r>
+              <w:rPr>
+                <w:noProof/>
+                <w:webHidden/>
+              </w:rPr>
+              <w:instrText xml:space="preserve"> PAGEREF _Toc448830948 \h </w:instrText>
+            </w:r>
+            <w:r>
+              <w:rPr>
+                <w:noProof/>
+                <w:webHidden/>
+              </w:rPr>
+            </w:r>
+            <w:r>
+              <w:rPr>
+                <w:noProof/>
+                <w:webHidden/>
+              </w:rPr>
+              <w:fldChar w:fldCharType="separate"/>
+            </w:r>
+            <w:r>
+              <w:rPr>
+                <w:noProof/>
+                <w:webHidden/>
+              </w:rPr>
+              <w:t>9</w:t>
+            </w:r>
+            <w:r>
+              <w:rPr>
+                <w:noProof/>
+                <w:webHidden/>
+              </w:rPr>
+              <w:fldChar w:fldCharType="end"/>
+            </w:r>
+          </w:hyperlink>
+        </w:p>
+        <w:p>
+          <w:pPr>
+            <w:pStyle w:val="Inhopg3"/>
+            <w:tabs>
+              <w:tab w:val="right" w:leader="dot" w:pos="9062"/>
+            </w:tabs>
+            <w:rPr>
+              <w:noProof/>
+            </w:rPr>
+          </w:pPr>
+          <w:hyperlink w:anchor="_Toc448830949" w:history="1">
+            <w:r>
+              <w:rPr>
+                <w:rStyle w:val="Hyperlink"/>
+                <w:noProof/>
+              </w:rPr>
+              <w:t>5.1.1 De USE Case</w:t>
+            </w:r>
+            <w:r>
+              <w:rPr>
+                <w:noProof/>
+                <w:webHidden/>
+              </w:rPr>
+              <w:tab/>
+            </w:r>
+            <w:r>
+              <w:rPr>
+                <w:noProof/>
+                <w:webHidden/>
+              </w:rPr>
+              <w:fldChar w:fldCharType="begin"/>
+            </w:r>
+            <w:r>
+              <w:rPr>
+                <w:noProof/>
+                <w:webHidden/>
+              </w:rPr>
+              <w:instrText xml:space="preserve"> PAGEREF _Toc448830949 \h </w:instrText>
+            </w:r>
+            <w:r>
+              <w:rPr>
+                <w:noProof/>
+                <w:webHidden/>
+              </w:rPr>
+            </w:r>
+            <w:r>
+              <w:rPr>
+                <w:noProof/>
+                <w:webHidden/>
+              </w:rPr>
+              <w:fldChar w:fldCharType="separate"/>
+            </w:r>
+            <w:r>
+              <w:rPr>
+                <w:noProof/>
+                <w:webHidden/>
+              </w:rPr>
+              <w:t>9</w:t>
+            </w:r>
+            <w:r>
+              <w:rPr>
+                <w:noProof/>
+                <w:webHidden/>
+              </w:rPr>
+              <w:fldChar w:fldCharType="end"/>
+            </w:r>
+          </w:hyperlink>
+        </w:p>
+        <w:p>
+          <w:pPr>
+            <w:pStyle w:val="Inhopg3"/>
+            <w:tabs>
+              <w:tab w:val="right" w:leader="dot" w:pos="9062"/>
+            </w:tabs>
+            <w:rPr>
+              <w:noProof/>
+            </w:rPr>
+          </w:pPr>
+          <w:hyperlink w:anchor="_Toc448830950" w:history="1">
+            <w:r>
+              <w:rPr>
+                <w:rStyle w:val="Hyperlink"/>
+                <w:rFonts w:cs="Calibri"/>
+                <w:noProof/>
+              </w:rPr>
+              <w:t>5.1.2 Verklaring van de Use Case</w:t>
+            </w:r>
+            <w:r>
+              <w:rPr>
+                <w:noProof/>
+                <w:webHidden/>
+              </w:rPr>
+              <w:tab/>
+            </w:r>
+            <w:r>
+              <w:rPr>
+                <w:noProof/>
+                <w:webHidden/>
+              </w:rPr>
+              <w:fldChar w:fldCharType="begin"/>
+            </w:r>
+            <w:r>
+              <w:rPr>
+                <w:noProof/>
+                <w:webHidden/>
+              </w:rPr>
+              <w:instrText xml:space="preserve"> PAGEREF _Toc448830950 \h </w:instrText>
+            </w:r>
+            <w:r>
+              <w:rPr>
+                <w:noProof/>
+                <w:webHidden/>
+              </w:rPr>
+            </w:r>
+            <w:r>
+              <w:rPr>
+                <w:noProof/>
+                <w:webHidden/>
+              </w:rPr>
+              <w:fldChar w:fldCharType="separate"/>
+            </w:r>
+            <w:r>
+              <w:rPr>
+                <w:noProof/>
+                <w:webHidden/>
+              </w:rPr>
+              <w:t>9</w:t>
+            </w:r>
+            <w:r>
+              <w:rPr>
+                <w:noProof/>
+                <w:webHidden/>
+              </w:rPr>
+              <w:fldChar w:fldCharType="end"/>
+            </w:r>
+          </w:hyperlink>
+        </w:p>
+        <w:p>
+          <w:pPr>
+            <w:pStyle w:val="Inhopg3"/>
+            <w:tabs>
+              <w:tab w:val="right" w:leader="dot" w:pos="9062"/>
+            </w:tabs>
+            <w:rPr>
+              <w:noProof/>
+            </w:rPr>
+          </w:pPr>
+          <w:hyperlink w:anchor="_Toc448830951" w:history="1">
+            <w:r>
+              <w:rPr>
+                <w:rStyle w:val="Hyperlink"/>
+                <w:rFonts w:cs="Calibri"/>
+                <w:noProof/>
+              </w:rPr>
+              <w:t>5.2.1 De database</w:t>
+            </w:r>
+            <w:r>
+              <w:rPr>
+                <w:noProof/>
+                <w:webHidden/>
+              </w:rPr>
+              <w:tab/>
+            </w:r>
+            <w:r>
+              <w:rPr>
+                <w:noProof/>
+                <w:webHidden/>
+              </w:rPr>
+              <w:fldChar w:fldCharType="begin"/>
+            </w:r>
+            <w:r>
+              <w:rPr>
+                <w:noProof/>
+                <w:webHidden/>
+              </w:rPr>
+              <w:instrText xml:space="preserve"> PAGEREF _Toc448830951 \h </w:instrText>
+            </w:r>
+            <w:r>
+              <w:rPr>
+                <w:noProof/>
+                <w:webHidden/>
+              </w:rPr>
+            </w:r>
+            <w:r>
+              <w:rPr>
+                <w:noProof/>
+                <w:webHidden/>
+              </w:rPr>
+              <w:fldChar w:fldCharType="separate"/>
+            </w:r>
+            <w:r>
+              <w:rPr>
+                <w:noProof/>
+                <w:webHidden/>
+              </w:rPr>
+              <w:t>9</w:t>
+            </w:r>
+            <w:r>
+              <w:rPr>
+                <w:noProof/>
+                <w:webHidden/>
+              </w:rPr>
+              <w:fldChar w:fldCharType="end"/>
+            </w:r>
+          </w:hyperlink>
+        </w:p>
+        <w:p>
+          <w:pPr>
+            <w:pStyle w:val="Inhopg2"/>
+            <w:tabs>
+              <w:tab w:val="right" w:leader="dot" w:pos="9062"/>
+            </w:tabs>
+            <w:rPr>
+              <w:rFonts w:asciiTheme="minorHAnsi" w:eastAsiaTheme="minorEastAsia" w:hAnsiTheme="minorHAnsi" w:cstheme="minorBidi"/>
+              <w:noProof/>
+              <w:color w:val="auto"/>
+              <w:kern w:val="0"/>
+              <w:sz w:val="22"/>
+              <w:szCs w:val="22"/>
+            </w:rPr>
+          </w:pPr>
+          <w:hyperlink w:anchor="_Toc448830952" w:history="1">
+            <w:r>
+              <w:rPr>
+                <w:rStyle w:val="Hyperlink"/>
+                <w:noProof/>
+              </w:rPr>
+              <w:t>5.2 Use cases</w:t>
+            </w:r>
+            <w:r>
+              <w:rPr>
+                <w:noProof/>
+                <w:webHidden/>
+              </w:rPr>
+              <w:tab/>
+            </w:r>
+            <w:r>
+              <w:rPr>
+                <w:noProof/>
+                <w:webHidden/>
+              </w:rPr>
+              <w:fldChar w:fldCharType="begin"/>
+            </w:r>
+            <w:r>
+              <w:rPr>
+                <w:noProof/>
+                <w:webHidden/>
+              </w:rPr>
+              <w:instrText xml:space="preserve"> PAGEREF _Toc448830952 \h </w:instrText>
+            </w:r>
+            <w:r>
+              <w:rPr>
+                <w:noProof/>
+                <w:webHidden/>
+              </w:rPr>
+            </w:r>
+            <w:r>
+              <w:rPr>
+                <w:noProof/>
+                <w:webHidden/>
+              </w:rPr>
+              <w:fldChar w:fldCharType="separate"/>
+            </w:r>
+            <w:r>
+              <w:rPr>
+                <w:noProof/>
+                <w:webHidden/>
+              </w:rPr>
+              <w:t>9</w:t>
+            </w:r>
+            <w:r>
+              <w:rPr>
+                <w:noProof/>
+                <w:webHidden/>
+              </w:rPr>
+              <w:fldChar w:fldCharType="end"/>
+            </w:r>
+          </w:hyperlink>
+        </w:p>
+        <w:p>
+          <w:pPr>
+            <w:pStyle w:val="Inhopg3"/>
+            <w:tabs>
+              <w:tab w:val="right" w:leader="dot" w:pos="9062"/>
+            </w:tabs>
+            <w:rPr>
+              <w:noProof/>
+            </w:rPr>
+          </w:pPr>
+          <w:hyperlink w:anchor="_Toc448830953" w:history="1">
+            <w:r>
+              <w:rPr>
+                <w:rStyle w:val="Hyperlink"/>
+                <w:rFonts w:cs="Calibri"/>
+                <w:noProof/>
+              </w:rPr>
+              <w:t>5.2.2 Het ER Model</w:t>
+            </w:r>
+            <w:r>
+              <w:rPr>
+                <w:noProof/>
+                <w:webHidden/>
+              </w:rPr>
+              <w:tab/>
+            </w:r>
+            <w:r>
+              <w:rPr>
+                <w:noProof/>
+                <w:webHidden/>
+              </w:rPr>
+              <w:fldChar w:fldCharType="begin"/>
+            </w:r>
+            <w:r>
+              <w:rPr>
+                <w:noProof/>
+                <w:webHidden/>
+              </w:rPr>
+              <w:instrText xml:space="preserve"> PAGEREF _Toc448830953 \h </w:instrText>
+            </w:r>
+            <w:r>
+              <w:rPr>
+                <w:noProof/>
+                <w:webHidden/>
+              </w:rPr>
+            </w:r>
+            <w:r>
+              <w:rPr>
+                <w:noProof/>
+                <w:webHidden/>
+              </w:rPr>
+              <w:fldChar w:fldCharType="separate"/>
+            </w:r>
+            <w:r>
+              <w:rPr>
+                <w:noProof/>
+                <w:webHidden/>
+              </w:rPr>
+              <w:t>9</w:t>
+            </w:r>
+            <w:r>
+              <w:rPr>
+                <w:noProof/>
+                <w:webHidden/>
+              </w:rPr>
+              <w:fldChar w:fldCharType="end"/>
+            </w:r>
+          </w:hyperlink>
+        </w:p>
+        <w:p>
+          <w:pPr>
+            <w:pStyle w:val="Inhopg3"/>
+            <w:tabs>
+              <w:tab w:val="right" w:leader="dot" w:pos="9062"/>
+            </w:tabs>
+            <w:rPr>
+              <w:noProof/>
+            </w:rPr>
+          </w:pPr>
+          <w:hyperlink w:anchor="_Toc448830954" w:history="1">
+            <w:r>
+              <w:rPr>
+                <w:rStyle w:val="Hyperlink"/>
+                <w:rFonts w:cs="Calibri"/>
+                <w:noProof/>
+              </w:rPr>
+              <w:t>5.2.3 Inhoud van de database</w:t>
+            </w:r>
+            <w:r>
+              <w:rPr>
+                <w:noProof/>
+                <w:webHidden/>
+              </w:rPr>
+              <w:tab/>
+            </w:r>
+            <w:r>
+              <w:rPr>
+                <w:noProof/>
+                <w:webHidden/>
+              </w:rPr>
+              <w:fldChar w:fldCharType="begin"/>
+            </w:r>
+            <w:r>
+              <w:rPr>
+                <w:noProof/>
+                <w:webHidden/>
+              </w:rPr>
+              <w:instrText xml:space="preserve"> PAGEREF _Toc448830954 \h </w:instrText>
+            </w:r>
+            <w:r>
+              <w:rPr>
+                <w:noProof/>
+                <w:webHidden/>
+              </w:rPr>
+            </w:r>
+            <w:r>
+              <w:rPr>
+                <w:noProof/>
+                <w:webHidden/>
+              </w:rPr>
+              <w:fldChar w:fldCharType="separate"/>
+            </w:r>
+            <w:r>
+              <w:rPr>
+                <w:noProof/>
+                <w:webHidden/>
+              </w:rPr>
+              <w:t>9</w:t>
+            </w:r>
+            <w:r>
+              <w:rPr>
+                <w:noProof/>
+                <w:webHidden/>
+              </w:rPr>
+              <w:fldChar w:fldCharType="end"/>
+            </w:r>
+          </w:hyperlink>
+        </w:p>
+        <w:p>
+          <w:pPr>
+            <w:pStyle w:val="Inhopg3"/>
+            <w:tabs>
+              <w:tab w:val="right" w:leader="dot" w:pos="9062"/>
+            </w:tabs>
+            <w:rPr>
+              <w:noProof/>
+            </w:rPr>
+          </w:pPr>
+          <w:hyperlink w:anchor="_Toc448830955" w:history="1">
+            <w:r>
+              <w:rPr>
+                <w:rStyle w:val="Hyperlink"/>
+                <w:rFonts w:cs="Calibri"/>
+                <w:noProof/>
+              </w:rPr>
+              <w:t>5.2.4 Beheer en beveiliging van de database</w:t>
+            </w:r>
+            <w:r>
+              <w:rPr>
+                <w:noProof/>
+                <w:webHidden/>
+              </w:rPr>
+              <w:tab/>
+            </w:r>
+            <w:r>
+              <w:rPr>
+                <w:noProof/>
+                <w:webHidden/>
+              </w:rPr>
+              <w:fldChar w:fldCharType="begin"/>
+            </w:r>
+            <w:r>
+              <w:rPr>
+                <w:noProof/>
+                <w:webHidden/>
+              </w:rPr>
+              <w:instrText xml:space="preserve"> PAGEREF _Toc448830955 \h </w:instrText>
+            </w:r>
+            <w:r>
+              <w:rPr>
+                <w:noProof/>
+                <w:webHidden/>
+              </w:rPr>
+            </w:r>
+            <w:r>
+              <w:rPr>
+                <w:noProof/>
+                <w:webHidden/>
+              </w:rPr>
+              <w:fldChar w:fldCharType="separate"/>
+            </w:r>
+            <w:r>
+              <w:rPr>
+                <w:noProof/>
+                <w:webHidden/>
+              </w:rPr>
+              <w:t>9</w:t>
+            </w:r>
+            <w:r>
+              <w:rPr>
+                <w:noProof/>
+                <w:webHidden/>
+              </w:rPr>
+              <w:fldChar w:fldCharType="end"/>
+            </w:r>
+          </w:hyperlink>
+        </w:p>
+        <w:p>
+          <w:pPr>
+            <w:pStyle w:val="Inhopg1"/>
+            <w:tabs>
+              <w:tab w:val="right" w:leader="dot" w:pos="9062"/>
+            </w:tabs>
+            <w:rPr>
+              <w:rFonts w:asciiTheme="minorHAnsi" w:eastAsiaTheme="minorEastAsia" w:hAnsiTheme="minorHAnsi" w:cstheme="minorBidi"/>
+              <w:noProof/>
+              <w:color w:val="auto"/>
+              <w:kern w:val="0"/>
+              <w:sz w:val="22"/>
+              <w:szCs w:val="22"/>
+            </w:rPr>
+          </w:pPr>
+          <w:hyperlink w:anchor="_Toc448830956" w:history="1">
+            <w:r>
+              <w:rPr>
+                <w:rStyle w:val="Hyperlink"/>
+                <w:noProof/>
+              </w:rPr>
+              <w:t>6 Slotconclusie</w:t>
+            </w:r>
+            <w:r>
+              <w:rPr>
+                <w:noProof/>
+                <w:webHidden/>
+              </w:rPr>
+              <w:tab/>
+            </w:r>
+            <w:r>
+              <w:rPr>
+                <w:noProof/>
+                <w:webHidden/>
+              </w:rPr>
+              <w:fldChar w:fldCharType="begin"/>
+            </w:r>
+            <w:r>
+              <w:rPr>
+                <w:noProof/>
+                <w:webHidden/>
+              </w:rPr>
+              <w:instrText xml:space="preserve"> PAGEREF _Toc448830956 \h </w:instrText>
+            </w:r>
+            <w:r>
+              <w:rPr>
+                <w:noProof/>
+                <w:webHidden/>
+              </w:rPr>
+            </w:r>
+            <w:r>
+              <w:rPr>
+                <w:noProof/>
+                <w:webHidden/>
+              </w:rPr>
+              <w:fldChar w:fldCharType="separate"/>
+            </w:r>
+            <w:r>
+              <w:rPr>
+                <w:noProof/>
+                <w:webHidden/>
+              </w:rPr>
+              <w:t>10</w:t>
+            </w:r>
+            <w:r>
+              <w:rPr>
+                <w:noProof/>
+                <w:webHidden/>
+              </w:rPr>
+              <w:fldChar w:fldCharType="end"/>
+            </w:r>
+          </w:hyperlink>
+        </w:p>
+        <w:p>
+          <w:pPr>
+            <w:pStyle w:val="Inhopg2"/>
+            <w:tabs>
+              <w:tab w:val="right" w:leader="dot" w:pos="9062"/>
+            </w:tabs>
+            <w:rPr>
+              <w:rFonts w:asciiTheme="minorHAnsi" w:eastAsiaTheme="minorEastAsia" w:hAnsiTheme="minorHAnsi" w:cstheme="minorBidi"/>
+              <w:noProof/>
+              <w:color w:val="auto"/>
+              <w:kern w:val="0"/>
+              <w:sz w:val="22"/>
+              <w:szCs w:val="22"/>
+            </w:rPr>
+          </w:pPr>
+          <w:hyperlink w:anchor="_Toc448830957" w:history="1">
+            <w:r>
+              <w:rPr>
+                <w:rStyle w:val="Hyperlink"/>
+                <w:noProof/>
+              </w:rPr>
+              <w:t>6.1 Verantwoording</w:t>
+            </w:r>
+            <w:r>
+              <w:rPr>
+                <w:noProof/>
+                <w:webHidden/>
+              </w:rPr>
+              <w:tab/>
+            </w:r>
+            <w:r>
+              <w:rPr>
+                <w:noProof/>
+                <w:webHidden/>
+              </w:rPr>
+              <w:fldChar w:fldCharType="begin"/>
+            </w:r>
+            <w:r>
+              <w:rPr>
+                <w:noProof/>
+                <w:webHidden/>
+              </w:rPr>
+              <w:instrText xml:space="preserve"> PAGEREF _Toc448830957 \h </w:instrText>
+            </w:r>
+            <w:r>
+              <w:rPr>
+                <w:noProof/>
+                <w:webHidden/>
+              </w:rPr>
+            </w:r>
+            <w:r>
+              <w:rPr>
+                <w:noProof/>
+                <w:webHidden/>
+              </w:rPr>
+              <w:fldChar w:fldCharType="separate"/>
+            </w:r>
+            <w:r>
+              <w:rPr>
+                <w:noProof/>
+                <w:webHidden/>
+              </w:rPr>
+              <w:t>10</w:t>
+            </w:r>
+            <w:r>
+              <w:rPr>
+                <w:noProof/>
+                <w:webHidden/>
+              </w:rPr>
+              <w:fldChar w:fldCharType="end"/>
+            </w:r>
+          </w:hyperlink>
+        </w:p>
+        <w:p>
+          <w:pPr>
+            <w:pStyle w:val="Inhopg2"/>
+            <w:tabs>
+              <w:tab w:val="right" w:leader="dot" w:pos="9062"/>
+            </w:tabs>
+            <w:rPr>
+              <w:rFonts w:asciiTheme="minorHAnsi" w:eastAsiaTheme="minorEastAsia" w:hAnsiTheme="minorHAnsi" w:cstheme="minorBidi"/>
+              <w:noProof/>
+              <w:color w:val="auto"/>
+              <w:kern w:val="0"/>
+              <w:sz w:val="22"/>
+              <w:szCs w:val="22"/>
+            </w:rPr>
+          </w:pPr>
+          <w:hyperlink w:anchor="_Toc448830958" w:history="1">
+            <w:r>
+              <w:rPr>
+                <w:rStyle w:val="Hyperlink"/>
+                <w:noProof/>
+              </w:rPr>
+              <w:t>6.2 Bronvermelding</w:t>
+            </w:r>
+            <w:r>
+              <w:rPr>
+                <w:noProof/>
+                <w:webHidden/>
+              </w:rPr>
+              <w:tab/>
+            </w:r>
+            <w:r>
+              <w:rPr>
+                <w:noProof/>
+                <w:webHidden/>
+              </w:rPr>
+              <w:fldChar w:fldCharType="begin"/>
+            </w:r>
+            <w:r>
+              <w:rPr>
+                <w:noProof/>
+                <w:webHidden/>
+              </w:rPr>
+              <w:instrText xml:space="preserve"> PAGEREF _Toc448830958 \h </w:instrText>
+            </w:r>
+            <w:r>
+              <w:rPr>
+                <w:noProof/>
+                <w:webHidden/>
+              </w:rPr>
+            </w:r>
+            <w:r>
+              <w:rPr>
+                <w:noProof/>
+                <w:webHidden/>
+              </w:rPr>
+              <w:fldChar w:fldCharType="separate"/>
+            </w:r>
+            <w:r>
+              <w:rPr>
+                <w:noProof/>
+                <w:webHidden/>
+              </w:rPr>
+              <w:t>10</w:t>
+            </w:r>
+            <w:r>
+              <w:rPr>
+                <w:noProof/>
+                <w:webHidden/>
+              </w:rPr>
+              <w:fldChar w:fldCharType="end"/>
+            </w:r>
+          </w:hyperlink>
+        </w:p>
+        <w:p>
+          <w:pPr>
+            <w:spacing w:after="160" w:line="259" w:lineRule="auto"/>
+          </w:pPr>
+          <w:r>
+            <w:rPr>
+              <w:b/>
+              <w:bCs/>
+            </w:rPr>
+            <w:fldChar w:fldCharType="end"/>
+          </w:r>
+        </w:p>
+      </w:sdtContent>
+    </w:sdt>
+    <w:p>
+      <w:pPr>
+        <w:spacing w:after="160" w:line="259" w:lineRule="auto"/>
+        <w:rPr>
+          <w:rFonts w:asciiTheme="majorHAnsi" w:eastAsiaTheme="majorEastAsia" w:hAnsiTheme="majorHAnsi" w:cstheme="majorBidi"/>
+          <w:b/>
+          <w:bCs/>
+          <w:sz w:val="36"/>
+          <w:szCs w:val="28"/>
+        </w:rPr>
+      </w:pPr>
+      <w:r>
+        <w:br w:type="page"/>
+      </w:r>
+    </w:p>
+    <w:p>
+      <w:pPr>
         <w:pStyle w:val="Kop1"/>
       </w:pPr>
+      <w:bookmarkStart w:id="2" w:name="_Toc448830928"/>
       <w:r>
         <w:lastRenderedPageBreak/>
         <w:t>1 Samenvatting</w:t>
       </w:r>
       <w:bookmarkEnd w:id="0"/>
+      <w:bookmarkEnd w:id="2"/>
     </w:p>
     <w:p/>
     <w:p>
       <w:pPr>
         <w:pStyle w:val="Kop2"/>
       </w:pPr>
-      <w:bookmarkStart w:id="1" w:name="_Toc431555617"/>
+      <w:bookmarkStart w:id="3" w:name="_Toc431555617"/>
+      <w:bookmarkStart w:id="4" w:name="_Toc448830929"/>
       <w:r>
         <w:t>1.1 Samenvatting voor de klant</w:t>
       </w:r>
-      <w:bookmarkEnd w:id="1"/>
+      <w:bookmarkEnd w:id="3"/>
+      <w:bookmarkEnd w:id="4"/>
     </w:p>
     <w:p>
       <w:r>
@@ -510,11 +2893,13 @@
       <w:pPr>
         <w:pStyle w:val="Kop2"/>
       </w:pPr>
-      <w:bookmarkStart w:id="2" w:name="_Toc431555618"/>
+      <w:bookmarkStart w:id="5" w:name="_Toc431555618"/>
+      <w:bookmarkStart w:id="6" w:name="_Toc448830930"/>
       <w:r>
         <w:t>1.2 Versiebeheer</w:t>
       </w:r>
-      <w:bookmarkEnd w:id="2"/>
+      <w:bookmarkEnd w:id="5"/>
+      <w:bookmarkEnd w:id="6"/>
     </w:p>
     <w:tbl>
       <w:tblPr>
@@ -740,19 +3125,7 @@
               <w:rPr>
                 <w:lang w:eastAsia="en-US"/>
               </w:rPr>
-              <w:t>19</w:t>
-            </w:r>
-            <w:r>
-              <w:rPr>
-                <w:lang w:eastAsia="en-US"/>
-              </w:rPr>
-              <w:t>-</w:t>
-            </w:r>
-            <w:r>
-              <w:rPr>
-                <w:lang w:eastAsia="en-US"/>
-              </w:rPr>
-              <w:t>04-2016</w:t>
+              <w:t>19-04-2016</w:t>
             </w:r>
           </w:p>
         </w:tc>
@@ -833,11 +3206,13 @@
       <w:pPr>
         <w:pStyle w:val="Kop2"/>
       </w:pPr>
-      <w:bookmarkStart w:id="3" w:name="_Toc431555619"/>
+      <w:bookmarkStart w:id="7" w:name="_Toc431555619"/>
+      <w:bookmarkStart w:id="8" w:name="_Toc448830931"/>
       <w:r>
         <w:t>1.3 Verzendlijst</w:t>
       </w:r>
-      <w:bookmarkEnd w:id="3"/>
+      <w:bookmarkEnd w:id="7"/>
+      <w:bookmarkEnd w:id="8"/>
     </w:p>
     <w:p>
       <w:r>
@@ -863,23 +3238,27 @@
         </w:rPr>
         <w:br w:type="page"/>
       </w:r>
-      <w:bookmarkStart w:id="4" w:name="_Toc431555620"/>
+      <w:bookmarkStart w:id="9" w:name="_Toc431555620"/>
+      <w:bookmarkStart w:id="10" w:name="_Toc448830932"/>
       <w:r>
         <w:lastRenderedPageBreak/>
         <w:t>2 Plan van aanpak</w:t>
       </w:r>
-      <w:bookmarkEnd w:id="4"/>
+      <w:bookmarkEnd w:id="9"/>
+      <w:bookmarkEnd w:id="10"/>
     </w:p>
     <w:p/>
     <w:p>
       <w:pPr>
         <w:pStyle w:val="Kop2"/>
       </w:pPr>
-      <w:bookmarkStart w:id="5" w:name="_Toc431555621"/>
+      <w:bookmarkStart w:id="11" w:name="_Toc431555621"/>
+      <w:bookmarkStart w:id="12" w:name="_Toc448830933"/>
       <w:r>
         <w:t>2.1 Op te leveren producten</w:t>
       </w:r>
-      <w:bookmarkEnd w:id="5"/>
+      <w:bookmarkEnd w:id="11"/>
+      <w:bookmarkEnd w:id="12"/>
     </w:p>
     <w:p>
       <w:r>
@@ -921,78 +3300,32 @@
       <w:pPr>
         <w:pStyle w:val="Kop2"/>
       </w:pPr>
-      <w:bookmarkStart w:id="6" w:name="_Toc431555622"/>
+      <w:bookmarkStart w:id="13" w:name="_Toc431555622"/>
+      <w:bookmarkStart w:id="14" w:name="_Toc448830934"/>
       <w:r>
         <w:t>2.2 Planning</w:t>
       </w:r>
-      <w:bookmarkEnd w:id="6"/>
-    </w:p>
-    <w:p>
-      <w:r>
-        <w:t xml:space="preserve">Het rapportinformatie behoefte, functioneel ontwerp en het technisch rapport zijn vrijdag </w:t>
-      </w:r>
-      <w:r>
-        <w:t>20</w:t>
-      </w:r>
-      <w:r>
-        <w:t>-</w:t>
-      </w:r>
-      <w:r>
-        <w:t>05-2016</w:t>
-      </w:r>
-      <w:r>
-        <w:t xml:space="preserve"> klaar.</w:t>
-      </w:r>
-    </w:p>
-    <w:p>
-      <w:r>
-        <w:t xml:space="preserve">De lay-out van de website is vrijdag </w:t>
-      </w:r>
-      <w:r>
-        <w:t>27</w:t>
-      </w:r>
-      <w:r>
-        <w:t>-</w:t>
-      </w:r>
-      <w:r>
-        <w:t>05-2016</w:t>
-      </w:r>
-      <w:r>
-        <w:t xml:space="preserve"> klaar.</w:t>
-      </w:r>
-    </w:p>
-    <w:p>
-      <w:r>
-        <w:t xml:space="preserve">De webapplicatie is vrijdag </w:t>
-      </w:r>
-      <w:r>
-        <w:t>24</w:t>
-      </w:r>
-      <w:r>
-        <w:t>-</w:t>
-      </w:r>
-      <w:r>
-        <w:t>06-2016</w:t>
-      </w:r>
-      <w:r>
-        <w:t xml:space="preserve"> klaar.</w:t>
-      </w:r>
-    </w:p>
-    <w:p>
-      <w:r>
-        <w:t xml:space="preserve">Het testrapport is vrijdag </w:t>
-      </w:r>
-      <w:r>
-        <w:t>1</w:t>
-      </w:r>
-      <w:r>
-        <w:t>-</w:t>
-      </w:r>
-      <w:r>
-        <w:t>07-2016</w:t>
-      </w:r>
-      <w:r>
-        <w:t xml:space="preserve"> klaar.</w:t>
+      <w:bookmarkEnd w:id="13"/>
+      <w:bookmarkEnd w:id="14"/>
+    </w:p>
+    <w:p>
+      <w:r>
+        <w:t>Het rapportinformatie behoefte, functioneel ontwerp en het technisch rapport zijn vrijdag 20-05-2016 klaar.</w:t>
+      </w:r>
+    </w:p>
+    <w:p>
+      <w:r>
+        <w:t>De lay-out van de website is vrijdag 27-05-2016 klaar.</w:t>
+      </w:r>
+    </w:p>
+    <w:p>
+      <w:r>
+        <w:t>De webapplicatie is vrijdag 24-06-2016 klaar.</w:t>
+      </w:r>
+    </w:p>
+    <w:p>
+      <w:r>
+        <w:t>Het testrapport is vrijdag 1-07-2016 klaar.</w:t>
       </w:r>
     </w:p>
     <w:p/>
@@ -2682,23 +5015,27 @@
       <w:pPr>
         <w:pStyle w:val="Kop1"/>
       </w:pPr>
-      <w:bookmarkStart w:id="7" w:name="_Toc431555623"/>
+      <w:bookmarkStart w:id="15" w:name="_Toc431555623"/>
+      <w:bookmarkStart w:id="16" w:name="_Toc448830935"/>
       <w:r>
         <w:lastRenderedPageBreak/>
         <w:t>3 Programma van eisen</w:t>
       </w:r>
-      <w:bookmarkEnd w:id="7"/>
+      <w:bookmarkEnd w:id="15"/>
+      <w:bookmarkEnd w:id="16"/>
     </w:p>
     <w:p/>
     <w:p>
       <w:pPr>
         <w:pStyle w:val="Kop2"/>
       </w:pPr>
-      <w:bookmarkStart w:id="8" w:name="_Toc431555624"/>
+      <w:bookmarkStart w:id="17" w:name="_Toc431555624"/>
+      <w:bookmarkStart w:id="18" w:name="_Toc448830936"/>
       <w:r>
         <w:t>3.1 Doelstelling</w:t>
       </w:r>
-      <w:bookmarkEnd w:id="8"/>
+      <w:bookmarkEnd w:id="17"/>
+      <w:bookmarkEnd w:id="18"/>
     </w:p>
     <w:p>
       <w:r>
@@ -2734,7 +5071,8 @@
       <w:pPr>
         <w:pStyle w:val="Kop2"/>
       </w:pPr>
-      <w:bookmarkStart w:id="9" w:name="_Toc431555625"/>
+      <w:bookmarkStart w:id="19" w:name="_Toc431555625"/>
+      <w:bookmarkStart w:id="20" w:name="_Toc448830937"/>
       <w:r>
         <w:t xml:space="preserve">3.2 Huidige </w:t>
       </w:r>
@@ -2748,7 +5086,8 @@
       <w:r>
         <w:t>ituatie</w:t>
       </w:r>
-      <w:bookmarkEnd w:id="9"/>
+      <w:bookmarkEnd w:id="19"/>
+      <w:bookmarkEnd w:id="20"/>
     </w:p>
     <w:p>
       <w:r>
@@ -2760,11 +5099,13 @@
       <w:pPr>
         <w:pStyle w:val="Kop2"/>
       </w:pPr>
-      <w:bookmarkStart w:id="10" w:name="_Toc431555626"/>
+      <w:bookmarkStart w:id="21" w:name="_Toc431555626"/>
+      <w:bookmarkStart w:id="22" w:name="_Toc448830938"/>
       <w:r>
         <w:t>3.3 Reden van verandering/aanpassing</w:t>
       </w:r>
-      <w:bookmarkEnd w:id="10"/>
+      <w:bookmarkEnd w:id="21"/>
+      <w:bookmarkEnd w:id="22"/>
     </w:p>
     <w:p>
       <w:r>
@@ -2776,11 +5117,13 @@
       <w:pPr>
         <w:pStyle w:val="Kop2"/>
       </w:pPr>
-      <w:bookmarkStart w:id="11" w:name="_Toc431555627"/>
+      <w:bookmarkStart w:id="23" w:name="_Toc431555627"/>
+      <w:bookmarkStart w:id="24" w:name="_Toc448830939"/>
       <w:r>
         <w:t>3.4 Nieuwe situatie</w:t>
       </w:r>
-      <w:bookmarkEnd w:id="11"/>
+      <w:bookmarkEnd w:id="23"/>
+      <w:bookmarkEnd w:id="24"/>
     </w:p>
     <w:p>
       <w:r>
@@ -2792,11 +5135,13 @@
       <w:pPr>
         <w:pStyle w:val="Kop2"/>
       </w:pPr>
-      <w:bookmarkStart w:id="12" w:name="_Toc431555628"/>
+      <w:bookmarkStart w:id="25" w:name="_Toc431555628"/>
+      <w:bookmarkStart w:id="26" w:name="_Toc448830940"/>
       <w:r>
         <w:t>3.5 Functionele eisen gesteld aan de nieuwe situatie</w:t>
       </w:r>
-      <w:bookmarkEnd w:id="12"/>
+      <w:bookmarkEnd w:id="25"/>
+      <w:bookmarkEnd w:id="26"/>
     </w:p>
     <w:p>
       <w:pPr>
@@ -2883,12 +5228,14 @@
         </w:rPr>
         <w:br w:type="page"/>
       </w:r>
-      <w:bookmarkStart w:id="13" w:name="_Toc431555629"/>
+      <w:bookmarkStart w:id="27" w:name="_Toc431555629"/>
+      <w:bookmarkStart w:id="28" w:name="_Toc448830941"/>
       <w:r>
         <w:lastRenderedPageBreak/>
         <w:t>3.6 Systeemeisen gesteld aan de nieuwe situatie</w:t>
       </w:r>
-      <w:bookmarkEnd w:id="13"/>
+      <w:bookmarkEnd w:id="27"/>
+      <w:bookmarkEnd w:id="28"/>
     </w:p>
     <w:p>
       <w:r>
@@ -2912,22 +5259,26 @@
         </w:rPr>
         <w:br w:type="page"/>
       </w:r>
-      <w:bookmarkStart w:id="14" w:name="_Toc431555630"/>
+      <w:bookmarkStart w:id="29" w:name="_Toc431555630"/>
+      <w:bookmarkStart w:id="30" w:name="_Toc448830942"/>
       <w:r>
         <w:lastRenderedPageBreak/>
         <w:t>4 Interface</w:t>
       </w:r>
-      <w:bookmarkEnd w:id="14"/>
+      <w:bookmarkEnd w:id="29"/>
+      <w:bookmarkEnd w:id="30"/>
     </w:p>
     <w:p>
       <w:pPr>
         <w:pStyle w:val="Kop2"/>
       </w:pPr>
-      <w:bookmarkStart w:id="15" w:name="_Toc431555631"/>
+      <w:bookmarkStart w:id="31" w:name="_Toc431555631"/>
+      <w:bookmarkStart w:id="32" w:name="_Toc448830943"/>
       <w:r>
         <w:t>4.1 Interface</w:t>
       </w:r>
-      <w:bookmarkEnd w:id="15"/>
+      <w:bookmarkEnd w:id="31"/>
+      <w:bookmarkEnd w:id="32"/>
     </w:p>
     <w:p>
       <w:r>
@@ -2983,25 +5334,26 @@
           </wp:inline>
         </w:drawing>
       </w:r>
-      <w:bookmarkStart w:id="16" w:name="_GoBack"/>
-      <w:bookmarkEnd w:id="16"/>
     </w:p>
     <w:p/>
     <w:p>
       <w:pPr>
         <w:pStyle w:val="Kop2"/>
       </w:pPr>
-      <w:bookmarkStart w:id="17" w:name="_Toc431555632"/>
+      <w:bookmarkStart w:id="33" w:name="_Toc431555632"/>
+      <w:bookmarkStart w:id="34" w:name="_Toc448830944"/>
       <w:r>
         <w:t>4.2 Schema’s</w:t>
       </w:r>
-      <w:bookmarkEnd w:id="17"/>
+      <w:bookmarkEnd w:id="33"/>
+      <w:bookmarkEnd w:id="34"/>
     </w:p>
     <w:p>
       <w:pPr>
         <w:pStyle w:val="Kop3"/>
       </w:pPr>
-      <w:bookmarkStart w:id="18" w:name="_Toc431555633"/>
+      <w:bookmarkStart w:id="35" w:name="_Toc431555633"/>
+      <w:bookmarkStart w:id="36" w:name="_Toc448830945"/>
       <w:r>
         <w:t xml:space="preserve">4.2.1 </w:t>
       </w:r>
@@ -3013,7 +5365,8 @@
       <w:r>
         <w:t>:</w:t>
       </w:r>
-      <w:bookmarkEnd w:id="18"/>
+      <w:bookmarkEnd w:id="35"/>
+      <w:bookmarkEnd w:id="36"/>
     </w:p>
     <w:p/>
     <w:p>
@@ -3084,7 +5437,8 @@
           <w:szCs w:val="24"/>
         </w:rPr>
       </w:pPr>
-      <w:bookmarkStart w:id="19" w:name="_Toc431555634"/>
+      <w:bookmarkStart w:id="37" w:name="_Toc431555634"/>
+      <w:bookmarkStart w:id="38" w:name="_Toc448830946"/>
       <w:r>
         <w:rPr>
           <w:rFonts w:cs="Calibri"/>
@@ -3109,7 +5463,8 @@
         </w:rPr>
         <w:t>:</w:t>
       </w:r>
-      <w:bookmarkEnd w:id="19"/>
+      <w:bookmarkEnd w:id="37"/>
+      <w:bookmarkEnd w:id="38"/>
     </w:p>
     <w:p/>
     <w:p>
@@ -3198,7 +5553,8 @@
         </w:rPr>
         <w:br w:type="page"/>
       </w:r>
-      <w:bookmarkStart w:id="20" w:name="_Toc431555635"/>
+      <w:bookmarkStart w:id="39" w:name="_Toc431555635"/>
+      <w:bookmarkStart w:id="40" w:name="_Toc448830947"/>
       <w:r>
         <w:rPr>
           <w:lang w:val="en-US"/>
@@ -3227,7 +5583,8 @@
         </w:rPr>
         <w:t>Datamodel</w:t>
       </w:r>
-      <w:bookmarkEnd w:id="20"/>
+      <w:bookmarkEnd w:id="39"/>
+      <w:bookmarkEnd w:id="40"/>
       <w:proofErr w:type="spellEnd"/>
     </w:p>
     <w:p>
@@ -3237,7 +5594,8 @@
           <w:lang w:val="en-US"/>
         </w:rPr>
       </w:pPr>
-      <w:bookmarkStart w:id="21" w:name="_Toc431555636"/>
+      <w:bookmarkStart w:id="41" w:name="_Toc431555636"/>
+      <w:bookmarkStart w:id="42" w:name="_Toc448830948"/>
       <w:r>
         <w:rPr>
           <w:lang w:val="en-US"/>
@@ -3251,18 +5609,21 @@
         </w:rPr>
         <w:t>Datamodel</w:t>
       </w:r>
-      <w:bookmarkEnd w:id="21"/>
+      <w:bookmarkEnd w:id="41"/>
+      <w:bookmarkEnd w:id="42"/>
       <w:proofErr w:type="spellEnd"/>
     </w:p>
     <w:p>
       <w:pPr>
         <w:pStyle w:val="Kop3"/>
       </w:pPr>
-      <w:bookmarkStart w:id="22" w:name="_Toc431555637"/>
+      <w:bookmarkStart w:id="43" w:name="_Toc431555637"/>
+      <w:bookmarkStart w:id="44" w:name="_Toc448830949"/>
       <w:r>
         <w:t>5.1.1 De USE Case</w:t>
       </w:r>
-      <w:bookmarkEnd w:id="22"/>
+      <w:bookmarkEnd w:id="43"/>
+      <w:bookmarkEnd w:id="44"/>
     </w:p>
     <w:p>
       <w:pPr>
@@ -3279,7 +5640,8 @@
           <w:szCs w:val="24"/>
         </w:rPr>
       </w:pPr>
-      <w:bookmarkStart w:id="23" w:name="_Toc431555638"/>
+      <w:bookmarkStart w:id="45" w:name="_Toc431555638"/>
+      <w:bookmarkStart w:id="46" w:name="_Toc448830950"/>
       <w:r>
         <w:rPr>
           <w:rFonts w:cs="Calibri"/>
@@ -3303,7 +5665,8 @@
         </w:rPr>
         <w:t xml:space="preserve"> van de Use Case</w:t>
       </w:r>
-      <w:bookmarkEnd w:id="23"/>
+      <w:bookmarkEnd w:id="45"/>
+      <w:bookmarkEnd w:id="46"/>
     </w:p>
     <w:p>
       <w:pPr>
@@ -3320,7 +5683,8 @@
           <w:szCs w:val="24"/>
         </w:rPr>
       </w:pPr>
-      <w:bookmarkStart w:id="24" w:name="_Toc431555639"/>
+      <w:bookmarkStart w:id="47" w:name="_Toc431555639"/>
+      <w:bookmarkStart w:id="48" w:name="_Toc448830951"/>
       <w:r>
         <w:rPr>
           <w:rFonts w:cs="Calibri"/>
@@ -3336,7 +5700,8 @@
         </w:rPr>
         <w:t>database</w:t>
       </w:r>
-      <w:bookmarkEnd w:id="24"/>
+      <w:bookmarkEnd w:id="47"/>
+      <w:bookmarkEnd w:id="48"/>
       <w:proofErr w:type="spellEnd"/>
     </w:p>
     <w:p/>
@@ -3345,7 +5710,8 @@
       <w:pPr>
         <w:pStyle w:val="Kop2"/>
       </w:pPr>
-      <w:bookmarkStart w:id="25" w:name="_Toc431555640"/>
+      <w:bookmarkStart w:id="49" w:name="_Toc431555640"/>
+      <w:bookmarkStart w:id="50" w:name="_Toc448830952"/>
       <w:r>
         <w:t xml:space="preserve">5.2 </w:t>
       </w:r>
@@ -3357,7 +5723,8 @@
       <w:r>
         <w:t xml:space="preserve"> cases</w:t>
       </w:r>
-      <w:bookmarkEnd w:id="25"/>
+      <w:bookmarkEnd w:id="49"/>
+      <w:bookmarkEnd w:id="50"/>
     </w:p>
     <w:p>
       <w:pPr>
@@ -3367,7 +5734,8 @@
           <w:szCs w:val="24"/>
         </w:rPr>
       </w:pPr>
-      <w:bookmarkStart w:id="26" w:name="_Toc431555641"/>
+      <w:bookmarkStart w:id="51" w:name="_Toc431555641"/>
+      <w:bookmarkStart w:id="52" w:name="_Toc448830953"/>
       <w:r>
         <w:rPr>
           <w:rFonts w:cs="Calibri"/>
@@ -3375,7 +5743,8 @@
         </w:rPr>
         <w:t>5.2.2 Het ER Model</w:t>
       </w:r>
-      <w:bookmarkEnd w:id="26"/>
+      <w:bookmarkEnd w:id="51"/>
+      <w:bookmarkEnd w:id="52"/>
     </w:p>
     <w:p>
       <w:pPr>
@@ -3385,7 +5754,8 @@
           <w:szCs w:val="24"/>
         </w:rPr>
       </w:pPr>
-      <w:bookmarkStart w:id="27" w:name="_Toc431555642"/>
+      <w:bookmarkStart w:id="53" w:name="_Toc431555642"/>
+      <w:bookmarkStart w:id="54" w:name="_Toc448830954"/>
       <w:r>
         <w:rPr>
           <w:rFonts w:cs="Calibri"/>
@@ -3417,7 +5787,8 @@
         </w:rPr>
         <w:t>database</w:t>
       </w:r>
-      <w:bookmarkEnd w:id="27"/>
+      <w:bookmarkEnd w:id="53"/>
+      <w:bookmarkEnd w:id="54"/>
       <w:proofErr w:type="spellEnd"/>
     </w:p>
     <w:p>
@@ -3428,7 +5799,8 @@
           <w:szCs w:val="24"/>
         </w:rPr>
       </w:pPr>
-      <w:bookmarkStart w:id="28" w:name="_Toc431555643"/>
+      <w:bookmarkStart w:id="55" w:name="_Toc431555643"/>
+      <w:bookmarkStart w:id="56" w:name="_Toc448830955"/>
       <w:r>
         <w:rPr>
           <w:rFonts w:cs="Calibri"/>
@@ -3476,7 +5848,8 @@
         </w:rPr>
         <w:t>database</w:t>
       </w:r>
-      <w:bookmarkEnd w:id="28"/>
+      <w:bookmarkEnd w:id="55"/>
+      <w:bookmarkEnd w:id="56"/>
       <w:proofErr w:type="spellEnd"/>
     </w:p>
     <w:p>
@@ -3500,22 +5873,26 @@
         </w:rPr>
         <w:br w:type="page"/>
       </w:r>
-      <w:bookmarkStart w:id="29" w:name="_Toc431555644"/>
+      <w:bookmarkStart w:id="57" w:name="_Toc431555644"/>
+      <w:bookmarkStart w:id="58" w:name="_Toc448830956"/>
       <w:r>
         <w:lastRenderedPageBreak/>
         <w:t>6 Slotconclusie</w:t>
       </w:r>
-      <w:bookmarkEnd w:id="29"/>
+      <w:bookmarkEnd w:id="57"/>
+      <w:bookmarkEnd w:id="58"/>
     </w:p>
     <w:p>
       <w:pPr>
         <w:pStyle w:val="Kop2"/>
       </w:pPr>
-      <w:bookmarkStart w:id="30" w:name="_Toc431555645"/>
+      <w:bookmarkStart w:id="59" w:name="_Toc431555645"/>
+      <w:bookmarkStart w:id="60" w:name="_Toc448830957"/>
       <w:r>
         <w:t>6.1 Verantwoording</w:t>
       </w:r>
-      <w:bookmarkEnd w:id="30"/>
+      <w:bookmarkEnd w:id="59"/>
+      <w:bookmarkEnd w:id="60"/>
       <w:r>
         <w:t xml:space="preserve"> </w:t>
       </w:r>
@@ -3540,11 +5917,13 @@
       <w:pPr>
         <w:pStyle w:val="Kop2"/>
       </w:pPr>
-      <w:bookmarkStart w:id="31" w:name="_Toc431555646"/>
+      <w:bookmarkStart w:id="61" w:name="_Toc431555646"/>
+      <w:bookmarkStart w:id="62" w:name="_Toc448830958"/>
       <w:r>
         <w:t>6.2 Bronvermelding</w:t>
       </w:r>
-      <w:bookmarkEnd w:id="31"/>
+      <w:bookmarkEnd w:id="61"/>
+      <w:bookmarkEnd w:id="62"/>
       <w:r>
         <w:t xml:space="preserve"> </w:t>
       </w:r>
@@ -3796,27 +6175,9 @@
   </w:abstractNum>
   <w:num w:numId="1">
     <w:abstractNumId w:val="1"/>
-    <w:lvlOverride w:ilvl="0"/>
-    <w:lvlOverride w:ilvl="1"/>
-    <w:lvlOverride w:ilvl="2"/>
-    <w:lvlOverride w:ilvl="3"/>
-    <w:lvlOverride w:ilvl="4"/>
-    <w:lvlOverride w:ilvl="5"/>
-    <w:lvlOverride w:ilvl="6"/>
-    <w:lvlOverride w:ilvl="7"/>
-    <w:lvlOverride w:ilvl="8"/>
   </w:num>
   <w:num w:numId="2">
     <w:abstractNumId w:val="0"/>
-    <w:lvlOverride w:ilvl="0"/>
-    <w:lvlOverride w:ilvl="1"/>
-    <w:lvlOverride w:ilvl="2"/>
-    <w:lvlOverride w:ilvl="3"/>
-    <w:lvlOverride w:ilvl="4"/>
-    <w:lvlOverride w:ilvl="5"/>
-    <w:lvlOverride w:ilvl="6"/>
-    <w:lvlOverride w:ilvl="7"/>
-    <w:lvlOverride w:ilvl="8"/>
   </w:num>
 </w:numbering>
 </file>
@@ -4434,6 +6795,83 @@
       </w:tblBorders>
     </w:tblPr>
   </w:style>
+  <w:style w:type="paragraph" w:styleId="Kopvaninhoudsopgave">
+    <w:name w:val="TOC Heading"/>
+    <w:basedOn w:val="Kop1"/>
+    <w:next w:val="Standaard"/>
+    <w:uiPriority w:val="39"/>
+    <w:semiHidden/>
+    <w:unhideWhenUsed/>
+    <w:qFormat/>
+    <w:rsid w:val="00354F08"/>
+    <w:pPr>
+      <w:spacing w:line="276" w:lineRule="auto"/>
+      <w:outlineLvl w:val="9"/>
+    </w:pPr>
+    <w:rPr>
+      <w:color w:val="2E74B5" w:themeColor="accent1" w:themeShade="BF"/>
+      <w:sz w:val="28"/>
+    </w:rPr>
+  </w:style>
+  <w:style w:type="paragraph" w:styleId="Inhopg1">
+    <w:name w:val="toc 1"/>
+    <w:basedOn w:val="Standaard"/>
+    <w:next w:val="Standaard"/>
+    <w:autoRedefine/>
+    <w:uiPriority w:val="39"/>
+    <w:unhideWhenUsed/>
+    <w:rsid w:val="00354F08"/>
+    <w:pPr>
+      <w:suppressAutoHyphens/>
+      <w:spacing w:after="100"/>
+    </w:pPr>
+    <w:rPr>
+      <w:color w:val="00000A"/>
+      <w:kern w:val="1"/>
+    </w:rPr>
+  </w:style>
+  <w:style w:type="paragraph" w:styleId="Inhopg2">
+    <w:name w:val="toc 2"/>
+    <w:basedOn w:val="Standaard"/>
+    <w:next w:val="Standaard"/>
+    <w:autoRedefine/>
+    <w:uiPriority w:val="39"/>
+    <w:unhideWhenUsed/>
+    <w:rsid w:val="00354F08"/>
+    <w:pPr>
+      <w:suppressAutoHyphens/>
+      <w:spacing w:after="100"/>
+      <w:ind w:left="240"/>
+    </w:pPr>
+    <w:rPr>
+      <w:color w:val="00000A"/>
+      <w:kern w:val="1"/>
+    </w:rPr>
+  </w:style>
+  <w:style w:type="character" w:styleId="Hyperlink">
+    <w:name w:val="Hyperlink"/>
+    <w:basedOn w:val="Standaardalinea-lettertype"/>
+    <w:uiPriority w:val="99"/>
+    <w:unhideWhenUsed/>
+    <w:rsid w:val="00354F08"/>
+    <w:rPr>
+      <w:color w:val="0563C1" w:themeColor="hyperlink"/>
+      <w:u w:val="single"/>
+    </w:rPr>
+  </w:style>
+  <w:style w:type="paragraph" w:styleId="Inhopg3">
+    <w:name w:val="toc 3"/>
+    <w:basedOn w:val="Standaard"/>
+    <w:next w:val="Standaard"/>
+    <w:autoRedefine/>
+    <w:uiPriority w:val="39"/>
+    <w:unhideWhenUsed/>
+    <w:rsid w:val="00354F08"/>
+    <w:pPr>
+      <w:spacing w:after="100"/>
+      <w:ind w:left="480"/>
+    </w:pPr>
+  </w:style>
 </w:styles>
 </file>
 

</xml_diff>